<commit_message>
Working on capstone project
</commit_message>
<xml_diff>
--- a/Instruction.docx
+++ b/Instruction.docx
@@ -80,7 +80,13 @@
         </w:rPr>
       </w:pPr>
       <w:r>
-        <w:rPr/>
+        <w:rPr>
+          <w:b w:val="false"/>
+          <w:bCs w:val="false"/>
+          <w:sz w:val="24"/>
+          <w:szCs w:val="24"/>
+          <w:u w:val="none"/>
+        </w:rPr>
       </w:r>
     </w:p>
     <w:p>
@@ -101,17 +107,7 @@
           <w:szCs w:val="24"/>
           <w:u w:val="none"/>
         </w:rPr>
-        <w:t>U</w:t>
-      </w:r>
-      <w:r>
-        <w:rPr>
-          <w:b w:val="false"/>
-          <w:bCs w:val="false"/>
-          <w:sz w:val="24"/>
-          <w:szCs w:val="24"/>
-          <w:u w:val="none"/>
-        </w:rPr>
-        <w:t xml:space="preserve">nzip folder named </w:t>
+        <w:t xml:space="preserve">Unzip folder named </w:t>
       </w:r>
       <w:r>
         <w:rPr>
@@ -382,8 +378,11 @@
       </w:pPr>
       <w:r>
         <w:rPr>
-          <w:b/>
-          <w:bCs/>
+          <w:b w:val="false"/>
+          <w:bCs w:val="false"/>
+          <w:sz w:val="24"/>
+          <w:szCs w:val="24"/>
+          <w:u w:val="none"/>
         </w:rPr>
       </w:r>
     </w:p>
@@ -452,48 +451,512 @@
           <w:szCs w:val="24"/>
           <w:u w:val="none"/>
         </w:rPr>
-        <w:t>Figure 1.1: Directory structure</w:t>
-      </w:r>
-    </w:p>
-    <w:p>
-      <w:pPr>
-        <w:pStyle w:val="Normal"/>
-        <w:jc w:val="left"/>
-        <w:rPr>
-          <w:b w:val="false"/>
-          <w:b w:val="false"/>
-          <w:bCs w:val="false"/>
-          <w:sz w:val="24"/>
-          <w:szCs w:val="24"/>
-          <w:u w:val="none"/>
-        </w:rPr>
-      </w:pPr>
-      <w:r>
-        <w:rPr>
+        <w:t>F</w:t>
+      </w:r>
+      <w:r>
+        <w:rPr>
+          <w:b w:val="false"/>
+          <w:bCs w:val="false"/>
+          <w:sz w:val="24"/>
+          <w:szCs w:val="24"/>
+          <w:u w:val="none"/>
+        </w:rPr>
+        <w:t>igure 1.1: Directory structure</w:t>
+      </w:r>
+    </w:p>
+    <w:p>
+      <w:pPr>
+        <w:pStyle w:val="Normal"/>
+        <w:jc w:val="left"/>
+        <w:rPr>
+          <w:b/>
           <w:b/>
           <w:bCs/>
         </w:rPr>
-      </w:r>
-    </w:p>
-    <w:p>
-      <w:pPr>
-        <w:pStyle w:val="Normal"/>
-        <w:jc w:val="left"/>
-        <w:rPr>
-          <w:b/>
+      </w:pPr>
+      <w:r>
+        <w:rPr>
           <w:b/>
           <w:bCs/>
         </w:rPr>
-      </w:pPr>
-      <w:r>
-        <w:rPr>
+      </w:r>
+    </w:p>
+    <w:p>
+      <w:pPr>
+        <w:pStyle w:val="Normal"/>
+        <w:numPr>
+          <w:ilvl w:val="0"/>
+          <w:numId w:val="3"/>
+        </w:numPr>
+        <w:jc w:val="left"/>
+        <w:rPr/>
+      </w:pPr>
+      <w:r>
+        <w:rPr>
+          <w:b w:val="false"/>
+          <w:bCs w:val="false"/>
+          <w:sz w:val="24"/>
+          <w:szCs w:val="24"/>
+          <w:u w:val="none"/>
+        </w:rPr>
+        <w:t>Install dependencies for NodeJS Applications (application and chaincode)</w:t>
+      </w:r>
+    </w:p>
+    <w:p>
+      <w:pPr>
+        <w:pStyle w:val="Normal"/>
+        <w:numPr>
+          <w:ilvl w:val="1"/>
+          <w:numId w:val="3"/>
+        </w:numPr>
+        <w:jc w:val="left"/>
+        <w:rPr>
+          <w:b/>
           <w:b/>
           <w:bCs/>
+        </w:rPr>
+      </w:pPr>
+      <w:r>
+        <w:rPr>
+          <w:b w:val="false"/>
+          <w:bCs w:val="false"/>
+          <w:sz w:val="24"/>
+          <w:szCs w:val="24"/>
+          <w:u w:val="none"/>
+        </w:rPr>
+        <w:t xml:space="preserve">My </w:t>
+      </w:r>
+      <w:r>
+        <w:rPr>
+          <w:b/>
+          <w:bCs/>
+          <w:sz w:val="24"/>
+          <w:szCs w:val="24"/>
+          <w:u w:val="none"/>
+        </w:rPr>
+        <w:t>Node Version: 8.9.0</w:t>
+      </w:r>
+      <w:r>
+        <w:rPr>
+          <w:b w:val="false"/>
+          <w:bCs w:val="false"/>
+          <w:sz w:val="24"/>
+          <w:szCs w:val="24"/>
+          <w:u w:val="none"/>
+        </w:rPr>
+        <w:t xml:space="preserve"> and </w:t>
+      </w:r>
+      <w:r>
+        <w:rPr>
+          <w:b/>
+          <w:bCs/>
+          <w:sz w:val="24"/>
+          <w:szCs w:val="24"/>
+          <w:u w:val="none"/>
+        </w:rPr>
+        <w:t>npm version: 5.5.1</w:t>
+      </w:r>
+    </w:p>
+    <w:p>
+      <w:pPr>
+        <w:pStyle w:val="Normal"/>
+        <w:numPr>
+          <w:ilvl w:val="1"/>
+          <w:numId w:val="3"/>
+        </w:numPr>
+        <w:jc w:val="left"/>
+        <w:rPr>
+          <w:b/>
+          <w:b/>
+          <w:bCs/>
+        </w:rPr>
+      </w:pPr>
+      <w:r>
+        <w:rPr>
+          <w:b w:val="false"/>
+          <w:bCs w:val="false"/>
+          <w:sz w:val="24"/>
+          <w:szCs w:val="24"/>
+          <w:u w:val="none"/>
+        </w:rPr>
+        <w:t xml:space="preserve">Go inside </w:t>
+      </w:r>
+      <w:r>
+        <w:rPr>
+          <w:b/>
+          <w:bCs/>
+          <w:sz w:val="24"/>
+          <w:szCs w:val="24"/>
+          <w:u w:val="none"/>
+        </w:rPr>
+        <w:t>application</w:t>
+      </w:r>
+      <w:r>
+        <w:rPr>
+          <w:b w:val="false"/>
+          <w:bCs w:val="false"/>
+          <w:sz w:val="24"/>
+          <w:szCs w:val="24"/>
+          <w:u w:val="none"/>
+        </w:rPr>
+        <w:t xml:space="preserve"> folder and run below command.</w:t>
+      </w:r>
+    </w:p>
+    <w:p>
+      <w:pPr>
+        <w:pStyle w:val="Normal"/>
+        <w:numPr>
+          <w:ilvl w:val="0"/>
+          <w:numId w:val="0"/>
+        </w:numPr>
+        <w:ind w:left="1080" w:hanging="0"/>
+        <w:jc w:val="left"/>
+        <w:rPr>
+          <w:b/>
+          <w:b/>
+          <w:bCs/>
+        </w:rPr>
+      </w:pPr>
+      <w:r>
+        <w:rPr>
+          <w:b w:val="false"/>
+          <w:bCs w:val="false"/>
+          <w:sz w:val="24"/>
+          <w:szCs w:val="24"/>
+          <w:u w:val="none"/>
+        </w:rPr>
+        <w:t xml:space="preserve">- </w:t>
+      </w:r>
+      <w:r>
+        <w:rPr>
+          <w:b w:val="false"/>
+          <w:bCs w:val="false"/>
+          <w:i/>
+          <w:iCs/>
+          <w:sz w:val="24"/>
+          <w:szCs w:val="24"/>
+          <w:u w:val="none"/>
+        </w:rPr>
+        <w:t>npm install</w:t>
+      </w:r>
+    </w:p>
+    <w:p>
+      <w:pPr>
+        <w:pStyle w:val="Normal"/>
+        <w:jc w:val="left"/>
+        <w:rPr>
+          <w:b/>
+          <w:b/>
+          <w:bCs/>
+          <w:i w:val="false"/>
+          <w:i w:val="false"/>
+          <w:iCs w:val="false"/>
+        </w:rPr>
+      </w:pPr>
+      <w:r>
+        <w:drawing>
+          <wp:anchor behindDoc="0" distT="0" distB="0" distL="0" distR="0" simplePos="0" locked="0" layoutInCell="1" allowOverlap="1" relativeHeight="5">
+            <wp:simplePos x="0" y="0"/>
+            <wp:positionH relativeFrom="column">
+              <wp:align>center</wp:align>
+            </wp:positionH>
+            <wp:positionV relativeFrom="paragraph">
+              <wp:posOffset>635</wp:posOffset>
+            </wp:positionV>
+            <wp:extent cx="6840220" cy="391795"/>
+            <wp:effectExtent l="0" t="0" r="0" b="0"/>
+            <wp:wrapSquare wrapText="largest"/>
+            <wp:docPr id="2" name="Image4" descr=""/>
+            <wp:cNvGraphicFramePr>
+              <a:graphicFrameLocks xmlns:a="http://schemas.openxmlformats.org/drawingml/2006/main" noChangeAspect="1"/>
+            </wp:cNvGraphicFramePr>
+            <a:graphic xmlns:a="http://schemas.openxmlformats.org/drawingml/2006/main">
+              <a:graphicData uri="http://schemas.openxmlformats.org/drawingml/2006/picture">
+                <pic:pic xmlns:pic="http://schemas.openxmlformats.org/drawingml/2006/picture">
+                  <pic:nvPicPr>
+                    <pic:cNvPr id="2" name="Image4" descr=""/>
+                    <pic:cNvPicPr>
+                      <a:picLocks noChangeAspect="1" noChangeArrowheads="1"/>
+                    </pic:cNvPicPr>
+                  </pic:nvPicPr>
+                  <pic:blipFill>
+                    <a:blip r:embed="rId3"/>
+                    <a:stretch>
+                      <a:fillRect/>
+                    </a:stretch>
+                  </pic:blipFill>
+                  <pic:spPr bwMode="auto">
+                    <a:xfrm>
+                      <a:off x="0" y="0"/>
+                      <a:ext cx="6840220" cy="391795"/>
+                    </a:xfrm>
+                    <a:prstGeom prst="rect">
+                      <a:avLst/>
+                    </a:prstGeom>
+                  </pic:spPr>
+                </pic:pic>
+              </a:graphicData>
+            </a:graphic>
+          </wp:anchor>
+        </w:drawing>
+      </w:r>
+      <w:r>
+        <w:rPr>
+          <w:b w:val="false"/>
+          <w:bCs w:val="false"/>
+          <w:i w:val="false"/>
+          <w:iCs w:val="false"/>
+          <w:sz w:val="24"/>
+          <w:szCs w:val="24"/>
+          <w:u w:val="none"/>
+        </w:rPr>
+        <w:t>F</w:t>
+      </w:r>
+      <w:r>
+        <w:rPr>
+          <w:b w:val="false"/>
+          <w:bCs w:val="false"/>
+          <w:i w:val="false"/>
+          <w:iCs w:val="false"/>
+          <w:sz w:val="24"/>
+          <w:szCs w:val="24"/>
+          <w:u w:val="none"/>
+        </w:rPr>
+        <w:t>igure 1.2: Install dependencies for NodeJS API application</w:t>
+      </w:r>
+    </w:p>
+    <w:p>
+      <w:pPr>
+        <w:pStyle w:val="Normal"/>
+        <w:jc w:val="left"/>
+        <w:rPr>
+          <w:b w:val="false"/>
+          <w:b w:val="false"/>
+          <w:bCs w:val="false"/>
+          <w:sz w:val="24"/>
+          <w:szCs w:val="24"/>
+          <w:u w:val="none"/>
+        </w:rPr>
+      </w:pPr>
+      <w:r>
+        <w:rPr>
+          <w:b w:val="false"/>
+          <w:bCs w:val="false"/>
+          <w:sz w:val="24"/>
+          <w:szCs w:val="24"/>
+          <w:u w:val="none"/>
+        </w:rPr>
+      </w:r>
+    </w:p>
+    <w:p>
+      <w:pPr>
+        <w:pStyle w:val="Normal"/>
+        <w:numPr>
+          <w:ilvl w:val="1"/>
+          <w:numId w:val="3"/>
+        </w:numPr>
+        <w:jc w:val="left"/>
+        <w:rPr>
+          <w:b/>
+          <w:b/>
+          <w:bCs/>
+        </w:rPr>
+      </w:pPr>
+      <w:r>
+        <w:rPr>
+          <w:b w:val="false"/>
+          <w:bCs w:val="false"/>
+          <w:sz w:val="24"/>
+          <w:szCs w:val="24"/>
+          <w:u w:val="none"/>
+        </w:rPr>
+        <w:t xml:space="preserve">Go inside </w:t>
+      </w:r>
+      <w:r>
+        <w:rPr>
+          <w:b/>
+          <w:bCs/>
+          <w:sz w:val="24"/>
+          <w:szCs w:val="24"/>
+          <w:u w:val="none"/>
+        </w:rPr>
+        <w:t xml:space="preserve">chaincode </w:t>
+      </w:r>
+      <w:r>
+        <w:rPr>
+          <w:b w:val="false"/>
+          <w:bCs w:val="false"/>
+          <w:sz w:val="24"/>
+          <w:szCs w:val="24"/>
+          <w:u w:val="none"/>
+        </w:rPr>
+        <w:t>folder and run below command.</w:t>
+      </w:r>
+    </w:p>
+    <w:p>
+      <w:pPr>
+        <w:pStyle w:val="Normal"/>
+        <w:numPr>
+          <w:ilvl w:val="1"/>
+          <w:numId w:val="3"/>
+        </w:numPr>
+        <w:jc w:val="left"/>
+        <w:rPr>
+          <w:b/>
+          <w:b/>
+          <w:bCs/>
+        </w:rPr>
+      </w:pPr>
+      <w:r>
+        <w:rPr>
+          <w:b w:val="false"/>
+          <w:bCs w:val="false"/>
+          <w:sz w:val="24"/>
+          <w:szCs w:val="24"/>
+          <w:u w:val="none"/>
+        </w:rPr>
+        <w:t xml:space="preserve">- </w:t>
+      </w:r>
+      <w:r>
+        <w:rPr>
+          <w:b w:val="false"/>
+          <w:bCs w:val="false"/>
+          <w:i/>
+          <w:iCs/>
+          <w:sz w:val="24"/>
+          <w:szCs w:val="24"/>
+          <w:u w:val="none"/>
+        </w:rPr>
+        <w:t>npm install</w:t>
+      </w:r>
+    </w:p>
+    <w:p>
+      <w:pPr>
+        <w:pStyle w:val="Normal"/>
+        <w:jc w:val="left"/>
+        <w:rPr>
+          <w:b/>
+          <w:b/>
+          <w:bCs/>
+          <w:i w:val="false"/>
+          <w:i w:val="false"/>
+          <w:iCs w:val="false"/>
+        </w:rPr>
+      </w:pPr>
+      <w:r>
+        <w:drawing>
+          <wp:anchor behindDoc="0" distT="0" distB="0" distL="0" distR="0" simplePos="0" locked="0" layoutInCell="1" allowOverlap="1" relativeHeight="6">
+            <wp:simplePos x="0" y="0"/>
+            <wp:positionH relativeFrom="column">
+              <wp:align>center</wp:align>
+            </wp:positionH>
+            <wp:positionV relativeFrom="paragraph">
+              <wp:posOffset>635</wp:posOffset>
+            </wp:positionV>
+            <wp:extent cx="6840220" cy="343535"/>
+            <wp:effectExtent l="0" t="0" r="0" b="0"/>
+            <wp:wrapSquare wrapText="largest"/>
+            <wp:docPr id="3" name="Image5" descr=""/>
+            <wp:cNvGraphicFramePr>
+              <a:graphicFrameLocks xmlns:a="http://schemas.openxmlformats.org/drawingml/2006/main" noChangeAspect="1"/>
+            </wp:cNvGraphicFramePr>
+            <a:graphic xmlns:a="http://schemas.openxmlformats.org/drawingml/2006/main">
+              <a:graphicData uri="http://schemas.openxmlformats.org/drawingml/2006/picture">
+                <pic:pic xmlns:pic="http://schemas.openxmlformats.org/drawingml/2006/picture">
+                  <pic:nvPicPr>
+                    <pic:cNvPr id="3" name="Image5" descr=""/>
+                    <pic:cNvPicPr>
+                      <a:picLocks noChangeAspect="1" noChangeArrowheads="1"/>
+                    </pic:cNvPicPr>
+                  </pic:nvPicPr>
+                  <pic:blipFill>
+                    <a:blip r:embed="rId4"/>
+                    <a:stretch>
+                      <a:fillRect/>
+                    </a:stretch>
+                  </pic:blipFill>
+                  <pic:spPr bwMode="auto">
+                    <a:xfrm>
+                      <a:off x="0" y="0"/>
+                      <a:ext cx="6840220" cy="343535"/>
+                    </a:xfrm>
+                    <a:prstGeom prst="rect">
+                      <a:avLst/>
+                    </a:prstGeom>
+                  </pic:spPr>
+                </pic:pic>
+              </a:graphicData>
+            </a:graphic>
+          </wp:anchor>
+        </w:drawing>
+      </w:r>
+      <w:r>
+        <w:rPr>
+          <w:b w:val="false"/>
+          <w:bCs w:val="false"/>
+          <w:i/>
+          <w:iCs/>
+          <w:sz w:val="24"/>
+          <w:szCs w:val="24"/>
+          <w:u w:val="none"/>
+        </w:rPr>
+        <w:t>F</w:t>
+      </w:r>
+      <w:r>
+        <w:rPr>
+          <w:b w:val="false"/>
+          <w:bCs w:val="false"/>
+          <w:i/>
+          <w:iCs/>
+          <w:sz w:val="24"/>
+          <w:szCs w:val="24"/>
+          <w:u w:val="none"/>
+        </w:rPr>
+        <w:t>igure 1.3: Install dependencies for NodeJS Chaincode application</w:t>
+      </w:r>
+    </w:p>
+    <w:p>
+      <w:pPr>
+        <w:pStyle w:val="Normal"/>
+        <w:jc w:val="left"/>
+        <w:rPr>
+          <w:b w:val="false"/>
+          <w:b w:val="false"/>
+          <w:bCs w:val="false"/>
+          <w:sz w:val="24"/>
+          <w:szCs w:val="24"/>
+          <w:u w:val="none"/>
+        </w:rPr>
+      </w:pPr>
+      <w:r>
+        <w:rPr>
+          <w:b w:val="false"/>
+          <w:bCs w:val="false"/>
+          <w:sz w:val="24"/>
+          <w:szCs w:val="24"/>
+          <w:u w:val="none"/>
+        </w:rPr>
+      </w:r>
+    </w:p>
+    <w:p>
+      <w:pPr>
+        <w:pStyle w:val="Normal"/>
+        <w:jc w:val="left"/>
+        <w:rPr>
+          <w:b/>
+          <w:b/>
+          <w:bCs/>
+        </w:rPr>
+      </w:pPr>
+      <w:r>
+        <w:rPr>
+          <w:b/>
+          <w:bCs/>
           <w:sz w:val="24"/>
           <w:szCs w:val="24"/>
           <w:u w:val="single"/>
         </w:rPr>
-        <w:t>Network Setup:</w:t>
+        <w:t>Network Setup and Chaincode Installation:</w:t>
       </w:r>
     </w:p>
     <w:p>
@@ -508,8 +971,9 @@
       </w:pPr>
       <w:r>
         <w:rPr>
-          <w:b/>
-          <w:bCs/>
+          <w:sz w:val="24"/>
+          <w:szCs w:val="24"/>
+          <w:u w:val="single"/>
         </w:rPr>
       </w:r>
     </w:p>
@@ -651,7 +1115,7 @@
             <wp:extent cx="6840220" cy="475615"/>
             <wp:effectExtent l="0" t="0" r="0" b="0"/>
             <wp:wrapSquare wrapText="largest"/>
-            <wp:docPr id="2" name="Image2" descr=""/>
+            <wp:docPr id="4" name="Image2" descr=""/>
             <wp:cNvGraphicFramePr>
               <a:graphicFrameLocks xmlns:a="http://schemas.openxmlformats.org/drawingml/2006/main" noChangeAspect="1"/>
             </wp:cNvGraphicFramePr>
@@ -659,13 +1123,13 @@
               <a:graphicData uri="http://schemas.openxmlformats.org/drawingml/2006/picture">
                 <pic:pic xmlns:pic="http://schemas.openxmlformats.org/drawingml/2006/picture">
                   <pic:nvPicPr>
-                    <pic:cNvPr id="2" name="Image2" descr=""/>
+                    <pic:cNvPr id="4" name="Image2" descr=""/>
                     <pic:cNvPicPr>
                       <a:picLocks noChangeAspect="1" noChangeArrowheads="1"/>
                     </pic:cNvPicPr>
                   </pic:nvPicPr>
                   <pic:blipFill>
-                    <a:blip r:embed="rId3"/>
+                    <a:blip r:embed="rId5"/>
                     <a:stretch>
                       <a:fillRect/>
                     </a:stretch>
@@ -695,25 +1159,34 @@
           <w:szCs w:val="24"/>
           <w:u w:val="none"/>
         </w:rPr>
-        <w:t>Figure 2.1: Change directory</w:t>
-      </w:r>
-    </w:p>
-    <w:p>
-      <w:pPr>
-        <w:pStyle w:val="Normal"/>
-        <w:jc w:val="left"/>
-        <w:rPr>
-          <w:sz w:val="24"/>
-          <w:szCs w:val="24"/>
-        </w:rPr>
-      </w:pPr>
-      <w:r>
-        <w:rPr>
-          <w:b w:val="false"/>
-          <w:bCs w:val="false"/>
-          <w:i w:val="false"/>
-          <w:iCs w:val="false"/>
-          <w:u w:val="none"/>
+        <w:t>F</w:t>
+      </w:r>
+      <w:r>
+        <w:rPr>
+          <w:b w:val="false"/>
+          <w:bCs w:val="false"/>
+          <w:i w:val="false"/>
+          <w:iCs w:val="false"/>
+          <w:sz w:val="24"/>
+          <w:szCs w:val="24"/>
+          <w:u w:val="none"/>
+        </w:rPr>
+        <w:t>igure 2.1: Change directory</w:t>
+      </w:r>
+    </w:p>
+    <w:p>
+      <w:pPr>
+        <w:pStyle w:val="Normal"/>
+        <w:jc w:val="left"/>
+        <w:rPr>
+          <w:sz w:val="24"/>
+          <w:szCs w:val="24"/>
+        </w:rPr>
+      </w:pPr>
+      <w:r>
+        <w:rPr>
+          <w:sz w:val="24"/>
+          <w:szCs w:val="24"/>
         </w:rPr>
       </w:r>
     </w:p>
@@ -850,7 +1323,7 @@
             <wp:extent cx="6840220" cy="349250"/>
             <wp:effectExtent l="0" t="0" r="0" b="0"/>
             <wp:wrapSquare wrapText="largest"/>
-            <wp:docPr id="3" name="Image3" descr=""/>
+            <wp:docPr id="5" name="Image3" descr=""/>
             <wp:cNvGraphicFramePr>
               <a:graphicFrameLocks xmlns:a="http://schemas.openxmlformats.org/drawingml/2006/main" noChangeAspect="1"/>
             </wp:cNvGraphicFramePr>
@@ -858,13 +1331,13 @@
               <a:graphicData uri="http://schemas.openxmlformats.org/drawingml/2006/picture">
                 <pic:pic xmlns:pic="http://schemas.openxmlformats.org/drawingml/2006/picture">
                   <pic:nvPicPr>
-                    <pic:cNvPr id="3" name="Image3" descr=""/>
+                    <pic:cNvPr id="5" name="Image3" descr=""/>
                     <pic:cNvPicPr>
                       <a:picLocks noChangeAspect="1" noChangeArrowheads="1"/>
                     </pic:cNvPicPr>
                   </pic:nvPicPr>
                   <pic:blipFill>
-                    <a:blip r:embed="rId4"/>
+                    <a:blip r:embed="rId6"/>
                     <a:stretch>
                       <a:fillRect/>
                     </a:stretch>
@@ -892,64 +1365,245 @@
           <w:iCs w:val="false"/>
           <w:u w:val="none"/>
         </w:rPr>
-        <w:t>Figure 2.2: Check docker container and start network</w:t>
-      </w:r>
-    </w:p>
-    <w:p>
-      <w:pPr>
-        <w:pStyle w:val="Normal"/>
-        <w:jc w:val="left"/>
-        <w:rPr>
-          <w:b w:val="false"/>
-          <w:b w:val="false"/>
-          <w:bCs w:val="false"/>
-          <w:i w:val="false"/>
-          <w:i w:val="false"/>
-          <w:iCs w:val="false"/>
-          <w:u w:val="none"/>
-        </w:rPr>
-      </w:pPr>
-      <w:r>
-        <w:rPr>
-          <w:b w:val="false"/>
-          <w:bCs w:val="false"/>
-          <w:i w:val="false"/>
-          <w:iCs w:val="false"/>
-          <w:u w:val="none"/>
-        </w:rPr>
-      </w:r>
-    </w:p>
-    <w:p>
-      <w:pPr>
-        <w:pStyle w:val="Normal"/>
-        <w:jc w:val="left"/>
-        <w:rPr>
-          <w:b w:val="false"/>
-          <w:b w:val="false"/>
-          <w:bCs w:val="false"/>
-          <w:i w:val="false"/>
-          <w:i w:val="false"/>
-          <w:iCs w:val="false"/>
-          <w:u w:val="none"/>
-        </w:rPr>
-      </w:pPr>
-      <w:r>
-        <w:rPr>
-          <w:b w:val="false"/>
-          <w:bCs w:val="false"/>
-          <w:i w:val="false"/>
-          <w:iCs w:val="false"/>
-          <w:u w:val="none"/>
-        </w:rPr>
-      </w:r>
-    </w:p>
-    <w:p>
-      <w:pPr>
-        <w:pStyle w:val="Normal"/>
-        <w:jc w:val="left"/>
-        <w:rPr>
-          <w:sz w:val="24"/>
-          <w:szCs w:val="24"/>
+        <w:t>F</w:t>
+      </w:r>
+      <w:r>
+        <w:rPr>
+          <w:b w:val="false"/>
+          <w:bCs w:val="false"/>
+          <w:i w:val="false"/>
+          <w:iCs w:val="false"/>
+          <w:u w:val="none"/>
+        </w:rPr>
+        <w:t>igure 2.2: Check docker container and start network</w:t>
+      </w:r>
+    </w:p>
+    <w:p>
+      <w:pPr>
+        <w:pStyle w:val="Normal"/>
+        <w:jc w:val="left"/>
+        <w:rPr>
+          <w:b w:val="false"/>
+          <w:b w:val="false"/>
+          <w:bCs w:val="false"/>
+          <w:i w:val="false"/>
+          <w:i w:val="false"/>
+          <w:iCs w:val="false"/>
+          <w:u w:val="none"/>
+        </w:rPr>
+      </w:pPr>
+      <w:r>
+        <w:rPr>
+          <w:b w:val="false"/>
+          <w:bCs w:val="false"/>
+          <w:i w:val="false"/>
+          <w:iCs w:val="false"/>
+          <w:u w:val="none"/>
+        </w:rPr>
+      </w:r>
+    </w:p>
+    <w:p>
+      <w:pPr>
+        <w:pStyle w:val="Normal"/>
+        <w:jc w:val="left"/>
+        <w:rPr>
+          <w:b w:val="false"/>
+          <w:b w:val="false"/>
+          <w:bCs w:val="false"/>
+          <w:i w:val="false"/>
+          <w:i w:val="false"/>
+          <w:iCs w:val="false"/>
+          <w:u w:val="none"/>
+        </w:rPr>
+      </w:pPr>
+      <w:r>
+        <w:rPr>
+          <w:b w:val="false"/>
+          <w:bCs w:val="false"/>
+          <w:i w:val="false"/>
+          <w:iCs w:val="false"/>
+          <w:u w:val="none"/>
+        </w:rPr>
+      </w:r>
+    </w:p>
+    <w:p>
+      <w:pPr>
+        <w:pStyle w:val="Normal"/>
+        <w:numPr>
+          <w:ilvl w:val="0"/>
+          <w:numId w:val="4"/>
+        </w:numPr>
+        <w:jc w:val="left"/>
+        <w:rPr>
+          <w:b w:val="false"/>
+          <w:b w:val="false"/>
+          <w:bCs w:val="false"/>
+          <w:i w:val="false"/>
+          <w:i w:val="false"/>
+          <w:iCs w:val="false"/>
+          <w:u w:val="none"/>
+        </w:rPr>
+      </w:pPr>
+      <w:r>
+        <w:rPr>
+          <w:b w:val="false"/>
+          <w:bCs w:val="false"/>
+          <w:i w:val="false"/>
+          <w:iCs w:val="false"/>
+          <w:u w:val="none"/>
+        </w:rPr>
+        <w:t>Run below command to install chaincode.</w:t>
+      </w:r>
+    </w:p>
+    <w:p>
+      <w:pPr>
+        <w:pStyle w:val="Normal"/>
+        <w:numPr>
+          <w:ilvl w:val="0"/>
+          <w:numId w:val="0"/>
+        </w:numPr>
+        <w:ind w:left="720" w:hanging="0"/>
+        <w:jc w:val="left"/>
+        <w:rPr>
+          <w:b w:val="false"/>
+          <w:b w:val="false"/>
+          <w:bCs w:val="false"/>
+          <w:i w:val="false"/>
+          <w:i w:val="false"/>
+          <w:iCs w:val="false"/>
+          <w:u w:val="none"/>
+        </w:rPr>
+      </w:pPr>
+      <w:r>
+        <w:rPr>
+          <w:b w:val="false"/>
+          <w:bCs w:val="false"/>
+          <w:i w:val="false"/>
+          <w:iCs w:val="false"/>
+          <w:u w:val="none"/>
+        </w:rPr>
+        <w:t xml:space="preserve">- </w:t>
+      </w:r>
+      <w:r>
+        <w:rPr>
+          <w:b w:val="false"/>
+          <w:bCs w:val="false"/>
+          <w:i/>
+          <w:iCs/>
+          <w:u w:val="none"/>
+        </w:rPr>
+        <w:t>./fabricNetwork.sh install -v 1.1</w:t>
+      </w:r>
+    </w:p>
+    <w:p>
+      <w:pPr>
+        <w:pStyle w:val="Normal"/>
+        <w:jc w:val="left"/>
+        <w:rPr>
+          <w:i/>
+          <w:i/>
+          <w:iCs/>
+        </w:rPr>
+      </w:pPr>
+      <w:r>
+        <w:rPr>
+          <w:i/>
+          <w:iCs/>
+        </w:rPr>
+        <w:drawing>
+          <wp:anchor behindDoc="0" distT="0" distB="0" distL="0" distR="0" simplePos="0" locked="0" layoutInCell="1" allowOverlap="1" relativeHeight="7">
+            <wp:simplePos x="0" y="0"/>
+            <wp:positionH relativeFrom="column">
+              <wp:align>center</wp:align>
+            </wp:positionH>
+            <wp:positionV relativeFrom="paragraph">
+              <wp:posOffset>635</wp:posOffset>
+            </wp:positionV>
+            <wp:extent cx="6840220" cy="270510"/>
+            <wp:effectExtent l="0" t="0" r="0" b="0"/>
+            <wp:wrapSquare wrapText="largest"/>
+            <wp:docPr id="6" name="Image7" descr=""/>
+            <wp:cNvGraphicFramePr>
+              <a:graphicFrameLocks xmlns:a="http://schemas.openxmlformats.org/drawingml/2006/main" noChangeAspect="1"/>
+            </wp:cNvGraphicFramePr>
+            <a:graphic xmlns:a="http://schemas.openxmlformats.org/drawingml/2006/main">
+              <a:graphicData uri="http://schemas.openxmlformats.org/drawingml/2006/picture">
+                <pic:pic xmlns:pic="http://schemas.openxmlformats.org/drawingml/2006/picture">
+                  <pic:nvPicPr>
+                    <pic:cNvPr id="6" name="Image7" descr=""/>
+                    <pic:cNvPicPr>
+                      <a:picLocks noChangeAspect="1" noChangeArrowheads="1"/>
+                    </pic:cNvPicPr>
+                  </pic:nvPicPr>
+                  <pic:blipFill>
+                    <a:blip r:embed="rId7"/>
+                    <a:stretch>
+                      <a:fillRect/>
+                    </a:stretch>
+                  </pic:blipFill>
+                  <pic:spPr bwMode="auto">
+                    <a:xfrm>
+                      <a:off x="0" y="0"/>
+                      <a:ext cx="6840220" cy="270510"/>
+                    </a:xfrm>
+                    <a:prstGeom prst="rect">
+                      <a:avLst/>
+                    </a:prstGeom>
+                  </pic:spPr>
+                </pic:pic>
+              </a:graphicData>
+            </a:graphic>
+          </wp:anchor>
+        </w:drawing>
+      </w:r>
+    </w:p>
+    <w:p>
+      <w:pPr>
+        <w:pStyle w:val="Normal"/>
+        <w:numPr>
+          <w:ilvl w:val="0"/>
+          <w:numId w:val="4"/>
+        </w:numPr>
+        <w:jc w:val="left"/>
+        <w:rPr/>
+      </w:pPr>
+      <w:r>
+        <w:rPr>
+          <w:b w:val="false"/>
+          <w:bCs w:val="false"/>
+          <w:i w:val="false"/>
+          <w:iCs w:val="false"/>
+          <w:u w:val="none"/>
+        </w:rPr>
+        <w:t>Once network is up and chaincode installed now its time to start node API application.</w:t>
+      </w:r>
+    </w:p>
+    <w:p>
+      <w:pPr>
+        <w:pStyle w:val="Normal"/>
+        <w:jc w:val="left"/>
+        <w:rPr>
+          <w:b w:val="false"/>
+          <w:b w:val="false"/>
+          <w:bCs w:val="false"/>
+          <w:i w:val="false"/>
+          <w:i w:val="false"/>
+          <w:iCs w:val="false"/>
+          <w:u w:val="none"/>
+        </w:rPr>
+      </w:pPr>
+      <w:r>
+        <w:rPr/>
+      </w:r>
+    </w:p>
+    <w:p>
+      <w:pPr>
+        <w:pStyle w:val="Normal"/>
+        <w:jc w:val="left"/>
+        <w:rPr>
+          <w:b/>
+          <w:b/>
+          <w:bCs/>
           <w:u w:val="single"/>
         </w:rPr>
       </w:pPr>
@@ -957,27 +1611,846 @@
         <w:rPr>
           <w:b/>
           <w:bCs/>
-        </w:rPr>
-      </w:r>
-    </w:p>
-    <w:p>
-      <w:pPr>
-        <w:pStyle w:val="Normal"/>
-        <w:jc w:val="left"/>
-        <w:rPr>
-          <w:b w:val="false"/>
-          <w:b w:val="false"/>
-          <w:bCs w:val="false"/>
-          <w:sz w:val="24"/>
-          <w:szCs w:val="24"/>
-          <w:u w:val="none"/>
+          <w:i w:val="false"/>
+          <w:iCs w:val="false"/>
+          <w:u w:val="single"/>
+        </w:rPr>
+        <w:t>Start Node Application:</w:t>
+      </w:r>
+    </w:p>
+    <w:p>
+      <w:pPr>
+        <w:pStyle w:val="Normal"/>
+        <w:jc w:val="left"/>
+        <w:rPr>
+          <w:i w:val="false"/>
+          <w:i w:val="false"/>
+          <w:iCs w:val="false"/>
         </w:rPr>
       </w:pPr>
       <w:r>
         <w:rPr>
           <w:b/>
           <w:bCs/>
-        </w:rPr>
+          <w:u w:val="single"/>
+        </w:rPr>
+      </w:r>
+    </w:p>
+    <w:p>
+      <w:pPr>
+        <w:pStyle w:val="Normal"/>
+        <w:numPr>
+          <w:ilvl w:val="0"/>
+          <w:numId w:val="5"/>
+        </w:numPr>
+        <w:jc w:val="left"/>
+        <w:rPr>
+          <w:b w:val="false"/>
+          <w:b w:val="false"/>
+          <w:bCs w:val="false"/>
+          <w:u w:val="none"/>
+        </w:rPr>
+      </w:pPr>
+      <w:r>
+        <w:rPr>
+          <w:b w:val="false"/>
+          <w:bCs w:val="false"/>
+          <w:i w:val="false"/>
+          <w:iCs w:val="false"/>
+          <w:u w:val="none"/>
+        </w:rPr>
+        <w:t xml:space="preserve">Go inside </w:t>
+      </w:r>
+      <w:r>
+        <w:rPr>
+          <w:b/>
+          <w:bCs/>
+          <w:i w:val="false"/>
+          <w:iCs w:val="false"/>
+          <w:u w:val="none"/>
+        </w:rPr>
+        <w:t>application</w:t>
+      </w:r>
+      <w:r>
+        <w:rPr>
+          <w:b w:val="false"/>
+          <w:bCs w:val="false"/>
+          <w:i w:val="false"/>
+          <w:iCs w:val="false"/>
+          <w:u w:val="none"/>
+        </w:rPr>
+        <w:t xml:space="preserve"> folder. Make sure node modules are installed.</w:t>
+      </w:r>
+    </w:p>
+    <w:p>
+      <w:pPr>
+        <w:pStyle w:val="Normal"/>
+        <w:numPr>
+          <w:ilvl w:val="0"/>
+          <w:numId w:val="5"/>
+        </w:numPr>
+        <w:jc w:val="left"/>
+        <w:rPr>
+          <w:b w:val="false"/>
+          <w:b w:val="false"/>
+          <w:bCs w:val="false"/>
+          <w:u w:val="none"/>
+        </w:rPr>
+      </w:pPr>
+      <w:r>
+        <w:rPr>
+          <w:b w:val="false"/>
+          <w:bCs w:val="false"/>
+          <w:i w:val="false"/>
+          <w:iCs w:val="false"/>
+          <w:u w:val="none"/>
+        </w:rPr>
+        <w:t>Run below command. It will ask for sudo password.</w:t>
+      </w:r>
+    </w:p>
+    <w:p>
+      <w:pPr>
+        <w:pStyle w:val="Normal"/>
+        <w:numPr>
+          <w:ilvl w:val="0"/>
+          <w:numId w:val="0"/>
+        </w:numPr>
+        <w:ind w:left="720" w:hanging="0"/>
+        <w:jc w:val="left"/>
+        <w:rPr>
+          <w:b w:val="false"/>
+          <w:b w:val="false"/>
+          <w:bCs w:val="false"/>
+          <w:u w:val="none"/>
+        </w:rPr>
+      </w:pPr>
+      <w:r>
+        <w:rPr>
+          <w:b w:val="false"/>
+          <w:bCs w:val="false"/>
+          <w:i w:val="false"/>
+          <w:iCs w:val="false"/>
+          <w:u w:val="none"/>
+        </w:rPr>
+        <w:t xml:space="preserve">- </w:t>
+      </w:r>
+      <w:r>
+        <w:rPr>
+          <w:b w:val="false"/>
+          <w:bCs w:val="false"/>
+          <w:i/>
+          <w:iCs/>
+          <w:u w:val="none"/>
+        </w:rPr>
+        <w:t>sudo node .</w:t>
+      </w:r>
+    </w:p>
+    <w:p>
+      <w:pPr>
+        <w:pStyle w:val="Normal"/>
+        <w:numPr>
+          <w:ilvl w:val="0"/>
+          <w:numId w:val="5"/>
+        </w:numPr>
+        <w:jc w:val="left"/>
+        <w:rPr>
+          <w:b w:val="false"/>
+          <w:b w:val="false"/>
+          <w:bCs w:val="false"/>
+          <w:i w:val="false"/>
+          <w:i w:val="false"/>
+          <w:iCs w:val="false"/>
+          <w:u w:val="none"/>
+        </w:rPr>
+      </w:pPr>
+      <w:r>
+        <w:rPr>
+          <w:b w:val="false"/>
+          <w:bCs w:val="false"/>
+          <w:i w:val="false"/>
+          <w:iCs w:val="false"/>
+          <w:u w:val="none"/>
+        </w:rPr>
+        <w:t>Now it’s time to check collection in postman.</w:t>
+      </w:r>
+    </w:p>
+    <w:p>
+      <w:pPr>
+        <w:pStyle w:val="Normal"/>
+        <w:jc w:val="left"/>
+        <w:rPr>
+          <w:b w:val="false"/>
+          <w:b w:val="false"/>
+          <w:bCs w:val="false"/>
+          <w:i w:val="false"/>
+          <w:i w:val="false"/>
+          <w:iCs w:val="false"/>
+          <w:u w:val="none"/>
+        </w:rPr>
+      </w:pPr>
+      <w:r>
+        <w:rPr>
+          <w:b w:val="false"/>
+          <w:bCs w:val="false"/>
+          <w:i w:val="false"/>
+          <w:iCs w:val="false"/>
+          <w:u w:val="none"/>
+        </w:rPr>
+      </w:r>
+    </w:p>
+    <w:p>
+      <w:pPr>
+        <w:pStyle w:val="Normal"/>
+        <w:jc w:val="left"/>
+        <w:rPr>
+          <w:b/>
+          <w:b/>
+          <w:bCs/>
+          <w:i w:val="false"/>
+          <w:i w:val="false"/>
+          <w:iCs w:val="false"/>
+          <w:u w:val="single"/>
+        </w:rPr>
+      </w:pPr>
+      <w:r>
+        <w:rPr>
+          <w:b/>
+          <w:bCs/>
+          <w:i w:val="false"/>
+          <w:iCs w:val="false"/>
+          <w:u w:val="single"/>
+        </w:rPr>
+        <w:t>Execute Postman Collection:</w:t>
+      </w:r>
+    </w:p>
+    <w:p>
+      <w:pPr>
+        <w:pStyle w:val="Normal"/>
+        <w:jc w:val="left"/>
+        <w:rPr>
+          <w:b w:val="false"/>
+          <w:b w:val="false"/>
+          <w:bCs w:val="false"/>
+          <w:i w:val="false"/>
+          <w:i w:val="false"/>
+          <w:iCs w:val="false"/>
+          <w:u w:val="none"/>
+        </w:rPr>
+      </w:pPr>
+      <w:r>
+        <w:rPr>
+          <w:b w:val="false"/>
+          <w:bCs w:val="false"/>
+          <w:i w:val="false"/>
+          <w:iCs w:val="false"/>
+          <w:u w:val="none"/>
+        </w:rPr>
+      </w:r>
+    </w:p>
+    <w:p>
+      <w:pPr>
+        <w:pStyle w:val="Normal"/>
+        <w:numPr>
+          <w:ilvl w:val="0"/>
+          <w:numId w:val="6"/>
+        </w:numPr>
+        <w:jc w:val="left"/>
+        <w:rPr>
+          <w:b w:val="false"/>
+          <w:b w:val="false"/>
+          <w:bCs w:val="false"/>
+          <w:i w:val="false"/>
+          <w:i w:val="false"/>
+          <w:iCs w:val="false"/>
+          <w:u w:val="none"/>
+        </w:rPr>
+      </w:pPr>
+      <w:r>
+        <w:rPr>
+          <w:b w:val="false"/>
+          <w:bCs w:val="false"/>
+          <w:i w:val="false"/>
+          <w:iCs w:val="false"/>
+          <w:u w:val="none"/>
+        </w:rPr>
+        <w:t xml:space="preserve">From </w:t>
+      </w:r>
+      <w:r>
+        <w:rPr>
+          <w:b/>
+          <w:bCs/>
+          <w:i w:val="false"/>
+          <w:iCs w:val="false"/>
+          <w:u w:val="none"/>
+        </w:rPr>
+        <w:t xml:space="preserve">test </w:t>
+      </w:r>
+      <w:r>
+        <w:rPr>
+          <w:b w:val="false"/>
+          <w:bCs w:val="false"/>
+          <w:i w:val="false"/>
+          <w:iCs w:val="false"/>
+          <w:u w:val="none"/>
+        </w:rPr>
+        <w:t>folder import all collection like wallets, initiation, supply chain and history.</w:t>
+      </w:r>
+    </w:p>
+    <w:p>
+      <w:pPr>
+        <w:pStyle w:val="Normal"/>
+        <w:numPr>
+          <w:ilvl w:val="0"/>
+          <w:numId w:val="6"/>
+        </w:numPr>
+        <w:jc w:val="left"/>
+        <w:rPr>
+          <w:b w:val="false"/>
+          <w:b w:val="false"/>
+          <w:bCs w:val="false"/>
+          <w:i w:val="false"/>
+          <w:i w:val="false"/>
+          <w:iCs w:val="false"/>
+          <w:u w:val="none"/>
+        </w:rPr>
+      </w:pPr>
+      <w:r>
+        <w:rPr>
+          <w:b w:val="false"/>
+          <w:bCs w:val="false"/>
+          <w:i w:val="false"/>
+          <w:iCs w:val="false"/>
+          <w:u w:val="none"/>
+        </w:rPr>
+        <w:t>Once collection imported you need to check them in below order</w:t>
+      </w:r>
+    </w:p>
+    <w:p>
+      <w:pPr>
+        <w:pStyle w:val="Normal"/>
+        <w:numPr>
+          <w:ilvl w:val="1"/>
+          <w:numId w:val="6"/>
+        </w:numPr>
+        <w:jc w:val="left"/>
+        <w:rPr>
+          <w:b w:val="false"/>
+          <w:b w:val="false"/>
+          <w:bCs w:val="false"/>
+          <w:i w:val="false"/>
+          <w:i w:val="false"/>
+          <w:iCs w:val="false"/>
+          <w:u w:val="none"/>
+        </w:rPr>
+      </w:pPr>
+      <w:r>
+        <w:rPr>
+          <w:b w:val="false"/>
+          <w:bCs w:val="false"/>
+          <w:i w:val="false"/>
+          <w:iCs w:val="false"/>
+          <w:u w:val="none"/>
+        </w:rPr>
+        <w:t>Wallet</w:t>
+      </w:r>
+    </w:p>
+    <w:p>
+      <w:pPr>
+        <w:pStyle w:val="Normal"/>
+        <w:numPr>
+          <w:ilvl w:val="1"/>
+          <w:numId w:val="6"/>
+        </w:numPr>
+        <w:jc w:val="left"/>
+        <w:rPr>
+          <w:b w:val="false"/>
+          <w:b w:val="false"/>
+          <w:bCs w:val="false"/>
+          <w:i w:val="false"/>
+          <w:i w:val="false"/>
+          <w:iCs w:val="false"/>
+          <w:u w:val="none"/>
+        </w:rPr>
+      </w:pPr>
+      <w:r>
+        <w:rPr>
+          <w:b w:val="false"/>
+          <w:bCs w:val="false"/>
+          <w:i w:val="false"/>
+          <w:iCs w:val="false"/>
+          <w:u w:val="none"/>
+        </w:rPr>
+        <w:t>Initiation</w:t>
+      </w:r>
+    </w:p>
+    <w:p>
+      <w:pPr>
+        <w:pStyle w:val="Normal"/>
+        <w:numPr>
+          <w:ilvl w:val="1"/>
+          <w:numId w:val="6"/>
+        </w:numPr>
+        <w:jc w:val="left"/>
+        <w:rPr>
+          <w:b w:val="false"/>
+          <w:b w:val="false"/>
+          <w:bCs w:val="false"/>
+          <w:i w:val="false"/>
+          <w:i w:val="false"/>
+          <w:iCs w:val="false"/>
+          <w:u w:val="none"/>
+        </w:rPr>
+      </w:pPr>
+      <w:r>
+        <w:rPr>
+          <w:b w:val="false"/>
+          <w:bCs w:val="false"/>
+          <w:i w:val="false"/>
+          <w:iCs w:val="false"/>
+          <w:u w:val="none"/>
+        </w:rPr>
+        <w:t>Supply Chain</w:t>
+      </w:r>
+    </w:p>
+    <w:p>
+      <w:pPr>
+        <w:pStyle w:val="Normal"/>
+        <w:numPr>
+          <w:ilvl w:val="1"/>
+          <w:numId w:val="6"/>
+        </w:numPr>
+        <w:jc w:val="left"/>
+        <w:rPr>
+          <w:b w:val="false"/>
+          <w:b w:val="false"/>
+          <w:bCs w:val="false"/>
+          <w:i w:val="false"/>
+          <w:i w:val="false"/>
+          <w:iCs w:val="false"/>
+          <w:u w:val="none"/>
+        </w:rPr>
+      </w:pPr>
+      <w:r>
+        <w:rPr>
+          <w:b w:val="false"/>
+          <w:bCs w:val="false"/>
+          <w:i w:val="false"/>
+          <w:iCs w:val="false"/>
+          <w:u w:val="none"/>
+        </w:rPr>
+        <w:t>History</w:t>
+      </w:r>
+    </w:p>
+    <w:p>
+      <w:pPr>
+        <w:pStyle w:val="Normal"/>
+        <w:numPr>
+          <w:ilvl w:val="0"/>
+          <w:numId w:val="6"/>
+        </w:numPr>
+        <w:jc w:val="left"/>
+        <w:rPr>
+          <w:b w:val="false"/>
+          <w:b w:val="false"/>
+          <w:bCs w:val="false"/>
+          <w:i w:val="false"/>
+          <w:i w:val="false"/>
+          <w:iCs w:val="false"/>
+          <w:u w:val="none"/>
+        </w:rPr>
+      </w:pPr>
+      <w:r>
+        <w:rPr>
+          <w:b w:val="false"/>
+          <w:bCs w:val="false"/>
+          <w:i w:val="false"/>
+          <w:iCs w:val="false"/>
+          <w:u w:val="none"/>
+        </w:rPr>
+        <w:t>To execute wallet you have to add proper path of certificate and private key for each organization.</w:t>
+      </w:r>
+    </w:p>
+    <w:p>
+      <w:pPr>
+        <w:pStyle w:val="Normal"/>
+        <w:numPr>
+          <w:ilvl w:val="0"/>
+          <w:numId w:val="6"/>
+        </w:numPr>
+        <w:jc w:val="left"/>
+        <w:rPr>
+          <w:b w:val="false"/>
+          <w:b w:val="false"/>
+          <w:bCs w:val="false"/>
+          <w:i w:val="false"/>
+          <w:i w:val="false"/>
+          <w:iCs w:val="false"/>
+          <w:u w:val="none"/>
+        </w:rPr>
+      </w:pPr>
+      <w:r>
+        <w:rPr>
+          <w:b w:val="false"/>
+          <w:bCs w:val="false"/>
+          <w:i w:val="false"/>
+          <w:iCs w:val="false"/>
+          <w:u w:val="none"/>
+        </w:rPr>
+        <w:t>For example: For manufacturer</w:t>
+      </w:r>
+    </w:p>
+    <w:p>
+      <w:pPr>
+        <w:pStyle w:val="Normal"/>
+        <w:numPr>
+          <w:ilvl w:val="0"/>
+          <w:numId w:val="0"/>
+        </w:numPr>
+        <w:ind w:left="720" w:hanging="0"/>
+        <w:jc w:val="left"/>
+        <w:rPr/>
+      </w:pPr>
+      <w:r>
+        <w:rPr>
+          <w:b/>
+          <w:bCs/>
+          <w:i w:val="false"/>
+          <w:iCs w:val="false"/>
+          <w:u w:val="none"/>
+        </w:rPr>
+        <w:t>certificatePath</w:t>
+      </w:r>
+      <w:r>
+        <w:rPr>
+          <w:b w:val="false"/>
+          <w:bCs w:val="false"/>
+          <w:i w:val="false"/>
+          <w:iCs w:val="false"/>
+          <w:u w:val="none"/>
+        </w:rPr>
+        <w:t xml:space="preserve"> = </w:t>
+      </w:r>
+      <w:bookmarkStart w:id="0" w:name="__DdeLink__280_3119421231"/>
+      <w:r>
+        <w:rPr>
+          <w:b w:val="false"/>
+          <w:bCs w:val="false"/>
+          <w:i w:val="false"/>
+          <w:iCs w:val="false"/>
+          <w:u w:val="none"/>
+        </w:rPr>
+        <w:t>/home/divyesh/fabric-workspace/pharma-network/</w:t>
+      </w:r>
+      <w:bookmarkEnd w:id="0"/>
+      <w:r>
+        <w:rPr>
+          <w:b w:val="false"/>
+          <w:bCs w:val="false"/>
+          <w:i w:val="false"/>
+          <w:iCs w:val="false"/>
+          <w:u w:val="none"/>
+        </w:rPr>
+        <w:t>network/crypto-config/peerOrganizations/manufacturer.pharma-network.com/users/Admin@manufacturer.pharma-network.com/msp/signcerts/Admin@manufacturer.pharma-network.com-cert.pem</w:t>
+      </w:r>
+    </w:p>
+    <w:p>
+      <w:pPr>
+        <w:pStyle w:val="Normal"/>
+        <w:jc w:val="left"/>
+        <w:rPr>
+          <w:b w:val="false"/>
+          <w:b w:val="false"/>
+          <w:bCs w:val="false"/>
+          <w:i w:val="false"/>
+          <w:i w:val="false"/>
+          <w:iCs w:val="false"/>
+          <w:u w:val="none"/>
+        </w:rPr>
+      </w:pPr>
+      <w:r>
+        <w:rPr>
+          <w:b w:val="false"/>
+          <w:bCs w:val="false"/>
+          <w:i w:val="false"/>
+          <w:iCs w:val="false"/>
+          <w:u w:val="none"/>
+        </w:rPr>
+        <w:tab/>
+      </w:r>
+    </w:p>
+    <w:p>
+      <w:pPr>
+        <w:pStyle w:val="Normal"/>
+        <w:ind w:left="709" w:hanging="0"/>
+        <w:jc w:val="left"/>
+        <w:rPr>
+          <w:b w:val="false"/>
+          <w:b w:val="false"/>
+          <w:bCs w:val="false"/>
+          <w:i w:val="false"/>
+          <w:i w:val="false"/>
+          <w:iCs w:val="false"/>
+          <w:u w:val="none"/>
+        </w:rPr>
+      </w:pPr>
+      <w:r>
+        <w:rPr>
+          <w:rFonts w:eastAsia="Noto Sans CJK SC" w:cs="Lohit Devanagari"/>
+          <w:b/>
+          <w:bCs/>
+          <w:i w:val="false"/>
+          <w:iCs w:val="false"/>
+          <w:color w:val="auto"/>
+          <w:kern w:val="2"/>
+          <w:sz w:val="24"/>
+          <w:szCs w:val="24"/>
+          <w:u w:val="none"/>
+          <w:lang w:val="en-IN" w:eastAsia="zh-CN" w:bidi="hi-IN"/>
+        </w:rPr>
+        <w:t xml:space="preserve">privateKeyPath </w:t>
+      </w:r>
+      <w:r>
+        <w:rPr>
+          <w:rFonts w:eastAsia="Noto Sans CJK SC" w:cs="Lohit Devanagari"/>
+          <w:b w:val="false"/>
+          <w:bCs w:val="false"/>
+          <w:i w:val="false"/>
+          <w:iCs w:val="false"/>
+          <w:color w:val="auto"/>
+          <w:kern w:val="2"/>
+          <w:sz w:val="24"/>
+          <w:szCs w:val="24"/>
+          <w:u w:val="none"/>
+          <w:lang w:val="en-IN" w:eastAsia="zh-CN" w:bidi="hi-IN"/>
+        </w:rPr>
+        <w:t>=</w:t>
+      </w:r>
+      <w:r>
+        <w:rPr>
+          <w:rFonts w:eastAsia="Noto Sans CJK SC" w:cs="Lohit Devanagari"/>
+          <w:b/>
+          <w:bCs/>
+          <w:i w:val="false"/>
+          <w:iCs w:val="false"/>
+          <w:color w:val="auto"/>
+          <w:kern w:val="2"/>
+          <w:sz w:val="24"/>
+          <w:szCs w:val="24"/>
+          <w:u w:val="none"/>
+          <w:lang w:val="en-IN" w:eastAsia="zh-CN" w:bidi="hi-IN"/>
+        </w:rPr>
+        <w:t xml:space="preserve"> </w:t>
+      </w:r>
+      <w:r>
+        <w:rPr>
+          <w:rFonts w:eastAsia="Noto Sans CJK SC" w:cs="Lohit Devanagari"/>
+          <w:b w:val="false"/>
+          <w:bCs w:val="false"/>
+          <w:i w:val="false"/>
+          <w:iCs w:val="false"/>
+          <w:color w:val="auto"/>
+          <w:kern w:val="2"/>
+          <w:sz w:val="24"/>
+          <w:szCs w:val="24"/>
+          <w:u w:val="none"/>
+          <w:lang w:val="en-IN" w:eastAsia="zh-CN" w:bidi="hi-IN"/>
+        </w:rPr>
+        <w:t>/home/divyesh/fabric-workspace/pharma-network/network/crypto-config/peerOrganizations/manufacturer.pharma-network.com/users/Admin@manufacturer.pharma-network.com/msp/keystore/&lt;key_file&gt;</w:t>
+      </w:r>
+    </w:p>
+    <w:p>
+      <w:pPr>
+        <w:pStyle w:val="Normal"/>
+        <w:ind w:left="709" w:hanging="0"/>
+        <w:jc w:val="left"/>
+        <w:rPr>
+          <w:rFonts w:ascii="Liberation Serif" w:hAnsi="Liberation Serif" w:eastAsia="Noto Sans CJK SC" w:cs="Lohit Devanagari"/>
+          <w:color w:val="auto"/>
+          <w:kern w:val="2"/>
+          <w:sz w:val="24"/>
+          <w:szCs w:val="24"/>
+          <w:lang w:val="en-IN" w:eastAsia="zh-CN" w:bidi="hi-IN"/>
+        </w:rPr>
+      </w:pPr>
+      <w:r>
+        <w:rPr>
+          <w:b w:val="false"/>
+          <w:bCs w:val="false"/>
+          <w:i w:val="false"/>
+          <w:iCs w:val="false"/>
+          <w:u w:val="none"/>
+        </w:rPr>
+      </w:r>
+    </w:p>
+    <w:p>
+      <w:pPr>
+        <w:pStyle w:val="Normal"/>
+        <w:ind w:left="709" w:hanging="0"/>
+        <w:jc w:val="left"/>
+        <w:rPr>
+          <w:b w:val="false"/>
+          <w:b w:val="false"/>
+          <w:bCs w:val="false"/>
+          <w:i w:val="false"/>
+          <w:i w:val="false"/>
+          <w:iCs w:val="false"/>
+          <w:u w:val="none"/>
+        </w:rPr>
+      </w:pPr>
+      <w:r>
+        <w:rPr>
+          <w:rFonts w:eastAsia="Noto Sans CJK SC" w:cs="Lohit Devanagari"/>
+          <w:b w:val="false"/>
+          <w:bCs w:val="false"/>
+          <w:i w:val="false"/>
+          <w:iCs w:val="false"/>
+          <w:color w:val="auto"/>
+          <w:kern w:val="2"/>
+          <w:sz w:val="24"/>
+          <w:szCs w:val="24"/>
+          <w:u w:val="none"/>
+          <w:lang w:val="en-IN" w:eastAsia="zh-CN" w:bidi="hi-IN"/>
+        </w:rPr>
+        <w:t xml:space="preserve">Note: </w:t>
+      </w:r>
+      <w:r>
+        <w:rPr>
+          <w:rFonts w:eastAsia="Noto Sans CJK SC" w:cs="Lohit Devanagari"/>
+          <w:b w:val="false"/>
+          <w:bCs w:val="false"/>
+          <w:i w:val="false"/>
+          <w:iCs w:val="false"/>
+          <w:color w:val="auto"/>
+          <w:kern w:val="2"/>
+          <w:sz w:val="24"/>
+          <w:szCs w:val="24"/>
+          <w:highlight w:val="yellow"/>
+          <w:u w:val="none"/>
+          <w:lang w:val="en-IN" w:eastAsia="zh-CN" w:bidi="hi-IN"/>
+        </w:rPr>
+        <w:t xml:space="preserve">/home/divyesh/fabric-workspace/pharma-network/ </w:t>
+      </w:r>
+      <w:r>
+        <w:rPr>
+          <w:rFonts w:eastAsia="Noto Sans CJK SC" w:cs="Lohit Devanagari"/>
+          <w:b w:val="false"/>
+          <w:bCs w:val="false"/>
+          <w:i w:val="false"/>
+          <w:iCs w:val="false"/>
+          <w:color w:val="auto"/>
+          <w:kern w:val="2"/>
+          <w:sz w:val="24"/>
+          <w:szCs w:val="24"/>
+          <w:u w:val="none"/>
+          <w:lang w:val="en-IN" w:eastAsia="zh-CN" w:bidi="hi-IN"/>
+        </w:rPr>
+        <w:t>is path where I have configured project; you need to use path where you have installed project</w:t>
+      </w:r>
+    </w:p>
+    <w:p>
+      <w:pPr>
+        <w:pStyle w:val="Normal"/>
+        <w:numPr>
+          <w:ilvl w:val="0"/>
+          <w:numId w:val="7"/>
+        </w:numPr>
+        <w:jc w:val="left"/>
+        <w:rPr>
+          <w:b w:val="false"/>
+          <w:b w:val="false"/>
+          <w:bCs w:val="false"/>
+          <w:i w:val="false"/>
+          <w:i w:val="false"/>
+          <w:iCs w:val="false"/>
+          <w:u w:val="none"/>
+        </w:rPr>
+      </w:pPr>
+      <w:r>
+        <w:rPr>
+          <w:rFonts w:eastAsia="Noto Sans CJK SC" w:cs="Lohit Devanagari"/>
+          <w:b w:val="false"/>
+          <w:bCs w:val="false"/>
+          <w:i w:val="false"/>
+          <w:iCs w:val="false"/>
+          <w:color w:val="auto"/>
+          <w:kern w:val="2"/>
+          <w:sz w:val="24"/>
+          <w:szCs w:val="24"/>
+          <w:u w:val="none"/>
+          <w:lang w:val="en-IN" w:eastAsia="zh-CN" w:bidi="hi-IN"/>
+        </w:rPr>
+        <w:t>Execute all APIs from wallet with different path for each organizations to register identity.</w:t>
+      </w:r>
+    </w:p>
+    <w:p>
+      <w:pPr>
+        <w:pStyle w:val="Normal"/>
+        <w:numPr>
+          <w:ilvl w:val="0"/>
+          <w:numId w:val="7"/>
+        </w:numPr>
+        <w:jc w:val="left"/>
+        <w:rPr/>
+      </w:pPr>
+      <w:r>
+        <w:rPr>
+          <w:rFonts w:eastAsia="Noto Sans CJK SC" w:cs="Lohit Devanagari"/>
+          <w:b w:val="false"/>
+          <w:bCs w:val="false"/>
+          <w:i w:val="false"/>
+          <w:iCs w:val="false"/>
+          <w:color w:val="auto"/>
+          <w:kern w:val="2"/>
+          <w:sz w:val="24"/>
+          <w:szCs w:val="24"/>
+          <w:u w:val="none"/>
+          <w:lang w:val="en-IN" w:eastAsia="zh-CN" w:bidi="hi-IN"/>
+        </w:rPr>
+        <w:t>N</w:t>
+      </w:r>
+      <w:r>
+        <w:rPr>
+          <w:rFonts w:eastAsia="Noto Sans CJK SC" w:cs="Lohit Devanagari"/>
+          <w:b w:val="false"/>
+          <w:bCs w:val="false"/>
+          <w:i w:val="false"/>
+          <w:iCs w:val="false"/>
+          <w:color w:val="auto"/>
+          <w:kern w:val="2"/>
+          <w:sz w:val="24"/>
+          <w:szCs w:val="24"/>
+          <w:u w:val="none"/>
+          <w:lang w:val="en-IN" w:eastAsia="zh-CN" w:bidi="hi-IN"/>
+        </w:rPr>
+        <w:t>ow step by step execure APIs from other collections in specified order like; Initiation, Supply Chain and History</w:t>
+      </w:r>
+    </w:p>
+    <w:p>
+      <w:pPr>
+        <w:pStyle w:val="Normal"/>
+        <w:jc w:val="left"/>
+        <w:rPr>
+          <w:sz w:val="24"/>
+          <w:szCs w:val="24"/>
+          <w:u w:val="single"/>
+        </w:rPr>
+      </w:pPr>
+      <w:r>
+        <w:rPr>
+          <w:sz w:val="24"/>
+          <w:szCs w:val="24"/>
+          <w:u w:val="single"/>
+        </w:rPr>
+      </w:r>
+    </w:p>
+    <w:p>
+      <w:pPr>
+        <w:pStyle w:val="Normal"/>
+        <w:jc w:val="left"/>
+        <w:rPr/>
+      </w:pPr>
+      <w:r>
+        <w:rPr/>
       </w:r>
     </w:p>
     <w:sectPr>
@@ -987,6 +2460,7 @@
       <w:pgNumType w:fmt="decimal"/>
       <w:formProt w:val="false"/>
       <w:textDirection w:val="lrTb"/>
+      <w:docGrid w:type="default" w:linePitch="100" w:charSpace="0"/>
     </w:sectPr>
   </w:body>
 </w:document>
@@ -1024,6 +2498,7 @@
       </w:pPr>
       <w:rPr>
         <w:rFonts w:ascii="OpenSymbol" w:hAnsi="OpenSymbol" w:cs="OpenSymbol" w:hint="default"/>
+        <w:b/>
         <w:rFonts w:cs="OpenSymbol"/>
       </w:rPr>
     </w:lvl>
@@ -1154,6 +2629,7 @@
       </w:pPr>
       <w:rPr>
         <w:rFonts w:ascii="Symbol" w:hAnsi="Symbol" w:cs="Symbol" w:hint="default"/>
+        <w:b w:val="false"/>
         <w:rFonts w:cs="OpenSymbol"/>
       </w:rPr>
     </w:lvl>
@@ -1287,6 +2763,738 @@
     </w:lvl>
   </w:abstractNum>
   <w:abstractNum w:abstractNumId="3">
+    <w:lvl w:ilvl="0">
+      <w:start w:val="1"/>
+      <w:numFmt w:val="bullet"/>
+      <w:lvlText w:val=""/>
+      <w:lvlJc w:val="left"/>
+      <w:pPr>
+        <w:tabs>
+          <w:tab w:val="num" w:pos="720"/>
+        </w:tabs>
+        <w:ind w:left="720" w:hanging="360"/>
+      </w:pPr>
+      <w:rPr>
+        <w:rFonts w:ascii="Symbol" w:hAnsi="Symbol" w:cs="Symbol" w:hint="default"/>
+        <w:rFonts w:cs="OpenSymbol"/>
+      </w:rPr>
+    </w:lvl>
+    <w:lvl w:ilvl="1">
+      <w:start w:val="1"/>
+      <w:numFmt w:val="bullet"/>
+      <w:lvlText w:val="◦"/>
+      <w:lvlJc w:val="left"/>
+      <w:pPr>
+        <w:tabs>
+          <w:tab w:val="num" w:pos="1080"/>
+        </w:tabs>
+        <w:ind w:left="1080" w:hanging="360"/>
+      </w:pPr>
+      <w:rPr>
+        <w:rFonts w:ascii="OpenSymbol" w:hAnsi="OpenSymbol" w:cs="OpenSymbol" w:hint="default"/>
+        <w:b/>
+        <w:rFonts w:cs="OpenSymbol"/>
+      </w:rPr>
+    </w:lvl>
+    <w:lvl w:ilvl="2">
+      <w:start w:val="1"/>
+      <w:numFmt w:val="bullet"/>
+      <w:lvlText w:val="▪"/>
+      <w:lvlJc w:val="left"/>
+      <w:pPr>
+        <w:tabs>
+          <w:tab w:val="num" w:pos="1440"/>
+        </w:tabs>
+        <w:ind w:left="1440" w:hanging="360"/>
+      </w:pPr>
+      <w:rPr>
+        <w:rFonts w:ascii="OpenSymbol" w:hAnsi="OpenSymbol" w:cs="OpenSymbol" w:hint="default"/>
+        <w:rFonts w:cs="OpenSymbol"/>
+      </w:rPr>
+    </w:lvl>
+    <w:lvl w:ilvl="3">
+      <w:start w:val="1"/>
+      <w:numFmt w:val="bullet"/>
+      <w:lvlText w:val=""/>
+      <w:lvlJc w:val="left"/>
+      <w:pPr>
+        <w:tabs>
+          <w:tab w:val="num" w:pos="1800"/>
+        </w:tabs>
+        <w:ind w:left="1800" w:hanging="360"/>
+      </w:pPr>
+      <w:rPr>
+        <w:rFonts w:ascii="Symbol" w:hAnsi="Symbol" w:cs="Symbol" w:hint="default"/>
+        <w:rFonts w:cs="OpenSymbol"/>
+      </w:rPr>
+    </w:lvl>
+    <w:lvl w:ilvl="4">
+      <w:start w:val="1"/>
+      <w:numFmt w:val="bullet"/>
+      <w:lvlText w:val="◦"/>
+      <w:lvlJc w:val="left"/>
+      <w:pPr>
+        <w:tabs>
+          <w:tab w:val="num" w:pos="2160"/>
+        </w:tabs>
+        <w:ind w:left="2160" w:hanging="360"/>
+      </w:pPr>
+      <w:rPr>
+        <w:rFonts w:ascii="OpenSymbol" w:hAnsi="OpenSymbol" w:cs="OpenSymbol" w:hint="default"/>
+        <w:rFonts w:cs="OpenSymbol"/>
+      </w:rPr>
+    </w:lvl>
+    <w:lvl w:ilvl="5">
+      <w:start w:val="1"/>
+      <w:numFmt w:val="bullet"/>
+      <w:lvlText w:val="▪"/>
+      <w:lvlJc w:val="left"/>
+      <w:pPr>
+        <w:tabs>
+          <w:tab w:val="num" w:pos="2520"/>
+        </w:tabs>
+        <w:ind w:left="2520" w:hanging="360"/>
+      </w:pPr>
+      <w:rPr>
+        <w:rFonts w:ascii="OpenSymbol" w:hAnsi="OpenSymbol" w:cs="OpenSymbol" w:hint="default"/>
+        <w:rFonts w:cs="OpenSymbol"/>
+      </w:rPr>
+    </w:lvl>
+    <w:lvl w:ilvl="6">
+      <w:start w:val="1"/>
+      <w:numFmt w:val="bullet"/>
+      <w:lvlText w:val=""/>
+      <w:lvlJc w:val="left"/>
+      <w:pPr>
+        <w:tabs>
+          <w:tab w:val="num" w:pos="2880"/>
+        </w:tabs>
+        <w:ind w:left="2880" w:hanging="360"/>
+      </w:pPr>
+      <w:rPr>
+        <w:rFonts w:ascii="Symbol" w:hAnsi="Symbol" w:cs="Symbol" w:hint="default"/>
+        <w:rFonts w:cs="OpenSymbol"/>
+      </w:rPr>
+    </w:lvl>
+    <w:lvl w:ilvl="7">
+      <w:start w:val="1"/>
+      <w:numFmt w:val="bullet"/>
+      <w:lvlText w:val="◦"/>
+      <w:lvlJc w:val="left"/>
+      <w:pPr>
+        <w:tabs>
+          <w:tab w:val="num" w:pos="3240"/>
+        </w:tabs>
+        <w:ind w:left="3240" w:hanging="360"/>
+      </w:pPr>
+      <w:rPr>
+        <w:rFonts w:ascii="OpenSymbol" w:hAnsi="OpenSymbol" w:cs="OpenSymbol" w:hint="default"/>
+        <w:rFonts w:cs="OpenSymbol"/>
+      </w:rPr>
+    </w:lvl>
+    <w:lvl w:ilvl="8">
+      <w:start w:val="1"/>
+      <w:numFmt w:val="bullet"/>
+      <w:lvlText w:val="▪"/>
+      <w:lvlJc w:val="left"/>
+      <w:pPr>
+        <w:tabs>
+          <w:tab w:val="num" w:pos="3600"/>
+        </w:tabs>
+        <w:ind w:left="3600" w:hanging="360"/>
+      </w:pPr>
+      <w:rPr>
+        <w:rFonts w:ascii="OpenSymbol" w:hAnsi="OpenSymbol" w:cs="OpenSymbol" w:hint="default"/>
+        <w:rFonts w:cs="OpenSymbol"/>
+      </w:rPr>
+    </w:lvl>
+  </w:abstractNum>
+  <w:abstractNum w:abstractNumId="4">
+    <w:lvl w:ilvl="0">
+      <w:start w:val="1"/>
+      <w:numFmt w:val="bullet"/>
+      <w:lvlText w:val=""/>
+      <w:lvlJc w:val="left"/>
+      <w:pPr>
+        <w:tabs>
+          <w:tab w:val="num" w:pos="720"/>
+        </w:tabs>
+        <w:ind w:left="720" w:hanging="360"/>
+      </w:pPr>
+      <w:rPr>
+        <w:rFonts w:ascii="Symbol" w:hAnsi="Symbol" w:cs="Symbol" w:hint="default"/>
+        <w:b w:val="false"/>
+        <w:rFonts w:cs="OpenSymbol"/>
+      </w:rPr>
+    </w:lvl>
+    <w:lvl w:ilvl="1">
+      <w:start w:val="1"/>
+      <w:numFmt w:val="bullet"/>
+      <w:lvlText w:val="◦"/>
+      <w:lvlJc w:val="left"/>
+      <w:pPr>
+        <w:tabs>
+          <w:tab w:val="num" w:pos="1080"/>
+        </w:tabs>
+        <w:ind w:left="1080" w:hanging="360"/>
+      </w:pPr>
+      <w:rPr>
+        <w:rFonts w:ascii="OpenSymbol" w:hAnsi="OpenSymbol" w:cs="OpenSymbol" w:hint="default"/>
+        <w:rFonts w:cs="OpenSymbol"/>
+      </w:rPr>
+    </w:lvl>
+    <w:lvl w:ilvl="2">
+      <w:start w:val="1"/>
+      <w:numFmt w:val="bullet"/>
+      <w:lvlText w:val="▪"/>
+      <w:lvlJc w:val="left"/>
+      <w:pPr>
+        <w:tabs>
+          <w:tab w:val="num" w:pos="1440"/>
+        </w:tabs>
+        <w:ind w:left="1440" w:hanging="360"/>
+      </w:pPr>
+      <w:rPr>
+        <w:rFonts w:ascii="OpenSymbol" w:hAnsi="OpenSymbol" w:cs="OpenSymbol" w:hint="default"/>
+        <w:rFonts w:cs="OpenSymbol"/>
+      </w:rPr>
+    </w:lvl>
+    <w:lvl w:ilvl="3">
+      <w:start w:val="1"/>
+      <w:numFmt w:val="bullet"/>
+      <w:lvlText w:val=""/>
+      <w:lvlJc w:val="left"/>
+      <w:pPr>
+        <w:tabs>
+          <w:tab w:val="num" w:pos="1800"/>
+        </w:tabs>
+        <w:ind w:left="1800" w:hanging="360"/>
+      </w:pPr>
+      <w:rPr>
+        <w:rFonts w:ascii="Symbol" w:hAnsi="Symbol" w:cs="Symbol" w:hint="default"/>
+        <w:rFonts w:cs="OpenSymbol"/>
+      </w:rPr>
+    </w:lvl>
+    <w:lvl w:ilvl="4">
+      <w:start w:val="1"/>
+      <w:numFmt w:val="bullet"/>
+      <w:lvlText w:val="◦"/>
+      <w:lvlJc w:val="left"/>
+      <w:pPr>
+        <w:tabs>
+          <w:tab w:val="num" w:pos="2160"/>
+        </w:tabs>
+        <w:ind w:left="2160" w:hanging="360"/>
+      </w:pPr>
+      <w:rPr>
+        <w:rFonts w:ascii="OpenSymbol" w:hAnsi="OpenSymbol" w:cs="OpenSymbol" w:hint="default"/>
+        <w:rFonts w:cs="OpenSymbol"/>
+      </w:rPr>
+    </w:lvl>
+    <w:lvl w:ilvl="5">
+      <w:start w:val="1"/>
+      <w:numFmt w:val="bullet"/>
+      <w:lvlText w:val="▪"/>
+      <w:lvlJc w:val="left"/>
+      <w:pPr>
+        <w:tabs>
+          <w:tab w:val="num" w:pos="2520"/>
+        </w:tabs>
+        <w:ind w:left="2520" w:hanging="360"/>
+      </w:pPr>
+      <w:rPr>
+        <w:rFonts w:ascii="OpenSymbol" w:hAnsi="OpenSymbol" w:cs="OpenSymbol" w:hint="default"/>
+        <w:rFonts w:cs="OpenSymbol"/>
+      </w:rPr>
+    </w:lvl>
+    <w:lvl w:ilvl="6">
+      <w:start w:val="1"/>
+      <w:numFmt w:val="bullet"/>
+      <w:lvlText w:val=""/>
+      <w:lvlJc w:val="left"/>
+      <w:pPr>
+        <w:tabs>
+          <w:tab w:val="num" w:pos="2880"/>
+        </w:tabs>
+        <w:ind w:left="2880" w:hanging="360"/>
+      </w:pPr>
+      <w:rPr>
+        <w:rFonts w:ascii="Symbol" w:hAnsi="Symbol" w:cs="Symbol" w:hint="default"/>
+        <w:rFonts w:cs="OpenSymbol"/>
+      </w:rPr>
+    </w:lvl>
+    <w:lvl w:ilvl="7">
+      <w:start w:val="1"/>
+      <w:numFmt w:val="bullet"/>
+      <w:lvlText w:val="◦"/>
+      <w:lvlJc w:val="left"/>
+      <w:pPr>
+        <w:tabs>
+          <w:tab w:val="num" w:pos="3240"/>
+        </w:tabs>
+        <w:ind w:left="3240" w:hanging="360"/>
+      </w:pPr>
+      <w:rPr>
+        <w:rFonts w:ascii="OpenSymbol" w:hAnsi="OpenSymbol" w:cs="OpenSymbol" w:hint="default"/>
+        <w:rFonts w:cs="OpenSymbol"/>
+      </w:rPr>
+    </w:lvl>
+    <w:lvl w:ilvl="8">
+      <w:start w:val="1"/>
+      <w:numFmt w:val="bullet"/>
+      <w:lvlText w:val="▪"/>
+      <w:lvlJc w:val="left"/>
+      <w:pPr>
+        <w:tabs>
+          <w:tab w:val="num" w:pos="3600"/>
+        </w:tabs>
+        <w:ind w:left="3600" w:hanging="360"/>
+      </w:pPr>
+      <w:rPr>
+        <w:rFonts w:ascii="OpenSymbol" w:hAnsi="OpenSymbol" w:cs="OpenSymbol" w:hint="default"/>
+        <w:rFonts w:cs="OpenSymbol"/>
+      </w:rPr>
+    </w:lvl>
+  </w:abstractNum>
+  <w:abstractNum w:abstractNumId="5">
+    <w:lvl w:ilvl="0">
+      <w:start w:val="1"/>
+      <w:numFmt w:val="bullet"/>
+      <w:lvlText w:val=""/>
+      <w:lvlJc w:val="left"/>
+      <w:pPr>
+        <w:tabs>
+          <w:tab w:val="num" w:pos="720"/>
+        </w:tabs>
+        <w:ind w:left="720" w:hanging="360"/>
+      </w:pPr>
+      <w:rPr>
+        <w:rFonts w:ascii="Symbol" w:hAnsi="Symbol" w:cs="Symbol" w:hint="default"/>
+        <w:rFonts w:cs="OpenSymbol"/>
+      </w:rPr>
+    </w:lvl>
+    <w:lvl w:ilvl="1">
+      <w:start w:val="1"/>
+      <w:numFmt w:val="bullet"/>
+      <w:lvlText w:val="◦"/>
+      <w:lvlJc w:val="left"/>
+      <w:pPr>
+        <w:tabs>
+          <w:tab w:val="num" w:pos="1080"/>
+        </w:tabs>
+        <w:ind w:left="1080" w:hanging="360"/>
+      </w:pPr>
+      <w:rPr>
+        <w:rFonts w:ascii="OpenSymbol" w:hAnsi="OpenSymbol" w:cs="OpenSymbol" w:hint="default"/>
+        <w:rFonts w:cs="OpenSymbol"/>
+      </w:rPr>
+    </w:lvl>
+    <w:lvl w:ilvl="2">
+      <w:start w:val="1"/>
+      <w:numFmt w:val="bullet"/>
+      <w:lvlText w:val="▪"/>
+      <w:lvlJc w:val="left"/>
+      <w:pPr>
+        <w:tabs>
+          <w:tab w:val="num" w:pos="1440"/>
+        </w:tabs>
+        <w:ind w:left="1440" w:hanging="360"/>
+      </w:pPr>
+      <w:rPr>
+        <w:rFonts w:ascii="OpenSymbol" w:hAnsi="OpenSymbol" w:cs="OpenSymbol" w:hint="default"/>
+        <w:rFonts w:cs="OpenSymbol"/>
+      </w:rPr>
+    </w:lvl>
+    <w:lvl w:ilvl="3">
+      <w:start w:val="1"/>
+      <w:numFmt w:val="bullet"/>
+      <w:lvlText w:val=""/>
+      <w:lvlJc w:val="left"/>
+      <w:pPr>
+        <w:tabs>
+          <w:tab w:val="num" w:pos="1800"/>
+        </w:tabs>
+        <w:ind w:left="1800" w:hanging="360"/>
+      </w:pPr>
+      <w:rPr>
+        <w:rFonts w:ascii="Symbol" w:hAnsi="Symbol" w:cs="Symbol" w:hint="default"/>
+        <w:rFonts w:cs="OpenSymbol"/>
+      </w:rPr>
+    </w:lvl>
+    <w:lvl w:ilvl="4">
+      <w:start w:val="1"/>
+      <w:numFmt w:val="bullet"/>
+      <w:lvlText w:val="◦"/>
+      <w:lvlJc w:val="left"/>
+      <w:pPr>
+        <w:tabs>
+          <w:tab w:val="num" w:pos="2160"/>
+        </w:tabs>
+        <w:ind w:left="2160" w:hanging="360"/>
+      </w:pPr>
+      <w:rPr>
+        <w:rFonts w:ascii="OpenSymbol" w:hAnsi="OpenSymbol" w:cs="OpenSymbol" w:hint="default"/>
+        <w:rFonts w:cs="OpenSymbol"/>
+      </w:rPr>
+    </w:lvl>
+    <w:lvl w:ilvl="5">
+      <w:start w:val="1"/>
+      <w:numFmt w:val="bullet"/>
+      <w:lvlText w:val="▪"/>
+      <w:lvlJc w:val="left"/>
+      <w:pPr>
+        <w:tabs>
+          <w:tab w:val="num" w:pos="2520"/>
+        </w:tabs>
+        <w:ind w:left="2520" w:hanging="360"/>
+      </w:pPr>
+      <w:rPr>
+        <w:rFonts w:ascii="OpenSymbol" w:hAnsi="OpenSymbol" w:cs="OpenSymbol" w:hint="default"/>
+        <w:rFonts w:cs="OpenSymbol"/>
+      </w:rPr>
+    </w:lvl>
+    <w:lvl w:ilvl="6">
+      <w:start w:val="1"/>
+      <w:numFmt w:val="bullet"/>
+      <w:lvlText w:val=""/>
+      <w:lvlJc w:val="left"/>
+      <w:pPr>
+        <w:tabs>
+          <w:tab w:val="num" w:pos="2880"/>
+        </w:tabs>
+        <w:ind w:left="2880" w:hanging="360"/>
+      </w:pPr>
+      <w:rPr>
+        <w:rFonts w:ascii="Symbol" w:hAnsi="Symbol" w:cs="Symbol" w:hint="default"/>
+        <w:rFonts w:cs="OpenSymbol"/>
+      </w:rPr>
+    </w:lvl>
+    <w:lvl w:ilvl="7">
+      <w:start w:val="1"/>
+      <w:numFmt w:val="bullet"/>
+      <w:lvlText w:val="◦"/>
+      <w:lvlJc w:val="left"/>
+      <w:pPr>
+        <w:tabs>
+          <w:tab w:val="num" w:pos="3240"/>
+        </w:tabs>
+        <w:ind w:left="3240" w:hanging="360"/>
+      </w:pPr>
+      <w:rPr>
+        <w:rFonts w:ascii="OpenSymbol" w:hAnsi="OpenSymbol" w:cs="OpenSymbol" w:hint="default"/>
+        <w:rFonts w:cs="OpenSymbol"/>
+      </w:rPr>
+    </w:lvl>
+    <w:lvl w:ilvl="8">
+      <w:start w:val="1"/>
+      <w:numFmt w:val="bullet"/>
+      <w:lvlText w:val="▪"/>
+      <w:lvlJc w:val="left"/>
+      <w:pPr>
+        <w:tabs>
+          <w:tab w:val="num" w:pos="3600"/>
+        </w:tabs>
+        <w:ind w:left="3600" w:hanging="360"/>
+      </w:pPr>
+      <w:rPr>
+        <w:rFonts w:ascii="OpenSymbol" w:hAnsi="OpenSymbol" w:cs="OpenSymbol" w:hint="default"/>
+        <w:rFonts w:cs="OpenSymbol"/>
+      </w:rPr>
+    </w:lvl>
+  </w:abstractNum>
+  <w:abstractNum w:abstractNumId="6">
+    <w:lvl w:ilvl="0">
+      <w:start w:val="1"/>
+      <w:numFmt w:val="bullet"/>
+      <w:lvlText w:val=""/>
+      <w:lvlJc w:val="left"/>
+      <w:pPr>
+        <w:tabs>
+          <w:tab w:val="num" w:pos="720"/>
+        </w:tabs>
+        <w:ind w:left="720" w:hanging="360"/>
+      </w:pPr>
+      <w:rPr>
+        <w:rFonts w:ascii="Symbol" w:hAnsi="Symbol" w:cs="Symbol" w:hint="default"/>
+        <w:rFonts w:cs="OpenSymbol"/>
+      </w:rPr>
+    </w:lvl>
+    <w:lvl w:ilvl="1">
+      <w:start w:val="1"/>
+      <w:numFmt w:val="bullet"/>
+      <w:lvlText w:val="◦"/>
+      <w:lvlJc w:val="left"/>
+      <w:pPr>
+        <w:tabs>
+          <w:tab w:val="num" w:pos="1080"/>
+        </w:tabs>
+        <w:ind w:left="1080" w:hanging="360"/>
+      </w:pPr>
+      <w:rPr>
+        <w:rFonts w:ascii="OpenSymbol" w:hAnsi="OpenSymbol" w:cs="OpenSymbol" w:hint="default"/>
+        <w:rFonts w:cs="OpenSymbol"/>
+      </w:rPr>
+    </w:lvl>
+    <w:lvl w:ilvl="2">
+      <w:start w:val="1"/>
+      <w:numFmt w:val="bullet"/>
+      <w:lvlText w:val="▪"/>
+      <w:lvlJc w:val="left"/>
+      <w:pPr>
+        <w:tabs>
+          <w:tab w:val="num" w:pos="1440"/>
+        </w:tabs>
+        <w:ind w:left="1440" w:hanging="360"/>
+      </w:pPr>
+      <w:rPr>
+        <w:rFonts w:ascii="OpenSymbol" w:hAnsi="OpenSymbol" w:cs="OpenSymbol" w:hint="default"/>
+        <w:rFonts w:cs="OpenSymbol"/>
+      </w:rPr>
+    </w:lvl>
+    <w:lvl w:ilvl="3">
+      <w:start w:val="1"/>
+      <w:numFmt w:val="bullet"/>
+      <w:lvlText w:val=""/>
+      <w:lvlJc w:val="left"/>
+      <w:pPr>
+        <w:tabs>
+          <w:tab w:val="num" w:pos="1800"/>
+        </w:tabs>
+        <w:ind w:left="1800" w:hanging="360"/>
+      </w:pPr>
+      <w:rPr>
+        <w:rFonts w:ascii="Symbol" w:hAnsi="Symbol" w:cs="Symbol" w:hint="default"/>
+        <w:rFonts w:cs="OpenSymbol"/>
+      </w:rPr>
+    </w:lvl>
+    <w:lvl w:ilvl="4">
+      <w:start w:val="1"/>
+      <w:numFmt w:val="bullet"/>
+      <w:lvlText w:val="◦"/>
+      <w:lvlJc w:val="left"/>
+      <w:pPr>
+        <w:tabs>
+          <w:tab w:val="num" w:pos="2160"/>
+        </w:tabs>
+        <w:ind w:left="2160" w:hanging="360"/>
+      </w:pPr>
+      <w:rPr>
+        <w:rFonts w:ascii="OpenSymbol" w:hAnsi="OpenSymbol" w:cs="OpenSymbol" w:hint="default"/>
+        <w:rFonts w:cs="OpenSymbol"/>
+      </w:rPr>
+    </w:lvl>
+    <w:lvl w:ilvl="5">
+      <w:start w:val="1"/>
+      <w:numFmt w:val="bullet"/>
+      <w:lvlText w:val="▪"/>
+      <w:lvlJc w:val="left"/>
+      <w:pPr>
+        <w:tabs>
+          <w:tab w:val="num" w:pos="2520"/>
+        </w:tabs>
+        <w:ind w:left="2520" w:hanging="360"/>
+      </w:pPr>
+      <w:rPr>
+        <w:rFonts w:ascii="OpenSymbol" w:hAnsi="OpenSymbol" w:cs="OpenSymbol" w:hint="default"/>
+        <w:rFonts w:cs="OpenSymbol"/>
+      </w:rPr>
+    </w:lvl>
+    <w:lvl w:ilvl="6">
+      <w:start w:val="1"/>
+      <w:numFmt w:val="bullet"/>
+      <w:lvlText w:val=""/>
+      <w:lvlJc w:val="left"/>
+      <w:pPr>
+        <w:tabs>
+          <w:tab w:val="num" w:pos="2880"/>
+        </w:tabs>
+        <w:ind w:left="2880" w:hanging="360"/>
+      </w:pPr>
+      <w:rPr>
+        <w:rFonts w:ascii="Symbol" w:hAnsi="Symbol" w:cs="Symbol" w:hint="default"/>
+        <w:rFonts w:cs="OpenSymbol"/>
+      </w:rPr>
+    </w:lvl>
+    <w:lvl w:ilvl="7">
+      <w:start w:val="1"/>
+      <w:numFmt w:val="bullet"/>
+      <w:lvlText w:val="◦"/>
+      <w:lvlJc w:val="left"/>
+      <w:pPr>
+        <w:tabs>
+          <w:tab w:val="num" w:pos="3240"/>
+        </w:tabs>
+        <w:ind w:left="3240" w:hanging="360"/>
+      </w:pPr>
+      <w:rPr>
+        <w:rFonts w:ascii="OpenSymbol" w:hAnsi="OpenSymbol" w:cs="OpenSymbol" w:hint="default"/>
+        <w:rFonts w:cs="OpenSymbol"/>
+      </w:rPr>
+    </w:lvl>
+    <w:lvl w:ilvl="8">
+      <w:start w:val="1"/>
+      <w:numFmt w:val="bullet"/>
+      <w:lvlText w:val="▪"/>
+      <w:lvlJc w:val="left"/>
+      <w:pPr>
+        <w:tabs>
+          <w:tab w:val="num" w:pos="3600"/>
+        </w:tabs>
+        <w:ind w:left="3600" w:hanging="360"/>
+      </w:pPr>
+      <w:rPr>
+        <w:rFonts w:ascii="OpenSymbol" w:hAnsi="OpenSymbol" w:cs="OpenSymbol" w:hint="default"/>
+        <w:rFonts w:cs="OpenSymbol"/>
+      </w:rPr>
+    </w:lvl>
+  </w:abstractNum>
+  <w:abstractNum w:abstractNumId="7">
+    <w:lvl w:ilvl="0">
+      <w:start w:val="1"/>
+      <w:numFmt w:val="bullet"/>
+      <w:lvlText w:val=""/>
+      <w:lvlJc w:val="left"/>
+      <w:pPr>
+        <w:tabs>
+          <w:tab w:val="num" w:pos="720"/>
+        </w:tabs>
+        <w:ind w:left="720" w:hanging="360"/>
+      </w:pPr>
+      <w:rPr>
+        <w:rFonts w:ascii="Symbol" w:hAnsi="Symbol" w:cs="Symbol" w:hint="default"/>
+        <w:rFonts w:cs="OpenSymbol"/>
+      </w:rPr>
+    </w:lvl>
+    <w:lvl w:ilvl="1">
+      <w:start w:val="1"/>
+      <w:numFmt w:val="bullet"/>
+      <w:lvlText w:val="◦"/>
+      <w:lvlJc w:val="left"/>
+      <w:pPr>
+        <w:tabs>
+          <w:tab w:val="num" w:pos="1080"/>
+        </w:tabs>
+        <w:ind w:left="1080" w:hanging="360"/>
+      </w:pPr>
+      <w:rPr>
+        <w:rFonts w:ascii="OpenSymbol" w:hAnsi="OpenSymbol" w:cs="OpenSymbol" w:hint="default"/>
+        <w:rFonts w:cs="OpenSymbol"/>
+      </w:rPr>
+    </w:lvl>
+    <w:lvl w:ilvl="2">
+      <w:start w:val="1"/>
+      <w:numFmt w:val="bullet"/>
+      <w:lvlText w:val="▪"/>
+      <w:lvlJc w:val="left"/>
+      <w:pPr>
+        <w:tabs>
+          <w:tab w:val="num" w:pos="1440"/>
+        </w:tabs>
+        <w:ind w:left="1440" w:hanging="360"/>
+      </w:pPr>
+      <w:rPr>
+        <w:rFonts w:ascii="OpenSymbol" w:hAnsi="OpenSymbol" w:cs="OpenSymbol" w:hint="default"/>
+        <w:rFonts w:cs="OpenSymbol"/>
+      </w:rPr>
+    </w:lvl>
+    <w:lvl w:ilvl="3">
+      <w:start w:val="1"/>
+      <w:numFmt w:val="bullet"/>
+      <w:lvlText w:val=""/>
+      <w:lvlJc w:val="left"/>
+      <w:pPr>
+        <w:tabs>
+          <w:tab w:val="num" w:pos="1800"/>
+        </w:tabs>
+        <w:ind w:left="1800" w:hanging="360"/>
+      </w:pPr>
+      <w:rPr>
+        <w:rFonts w:ascii="Symbol" w:hAnsi="Symbol" w:cs="Symbol" w:hint="default"/>
+        <w:rFonts w:cs="OpenSymbol"/>
+      </w:rPr>
+    </w:lvl>
+    <w:lvl w:ilvl="4">
+      <w:start w:val="1"/>
+      <w:numFmt w:val="bullet"/>
+      <w:lvlText w:val="◦"/>
+      <w:lvlJc w:val="left"/>
+      <w:pPr>
+        <w:tabs>
+          <w:tab w:val="num" w:pos="2160"/>
+        </w:tabs>
+        <w:ind w:left="2160" w:hanging="360"/>
+      </w:pPr>
+      <w:rPr>
+        <w:rFonts w:ascii="OpenSymbol" w:hAnsi="OpenSymbol" w:cs="OpenSymbol" w:hint="default"/>
+        <w:rFonts w:cs="OpenSymbol"/>
+      </w:rPr>
+    </w:lvl>
+    <w:lvl w:ilvl="5">
+      <w:start w:val="1"/>
+      <w:numFmt w:val="bullet"/>
+      <w:lvlText w:val="▪"/>
+      <w:lvlJc w:val="left"/>
+      <w:pPr>
+        <w:tabs>
+          <w:tab w:val="num" w:pos="2520"/>
+        </w:tabs>
+        <w:ind w:left="2520" w:hanging="360"/>
+      </w:pPr>
+      <w:rPr>
+        <w:rFonts w:ascii="OpenSymbol" w:hAnsi="OpenSymbol" w:cs="OpenSymbol" w:hint="default"/>
+        <w:rFonts w:cs="OpenSymbol"/>
+      </w:rPr>
+    </w:lvl>
+    <w:lvl w:ilvl="6">
+      <w:start w:val="1"/>
+      <w:numFmt w:val="bullet"/>
+      <w:lvlText w:val=""/>
+      <w:lvlJc w:val="left"/>
+      <w:pPr>
+        <w:tabs>
+          <w:tab w:val="num" w:pos="2880"/>
+        </w:tabs>
+        <w:ind w:left="2880" w:hanging="360"/>
+      </w:pPr>
+      <w:rPr>
+        <w:rFonts w:ascii="Symbol" w:hAnsi="Symbol" w:cs="Symbol" w:hint="default"/>
+        <w:rFonts w:cs="OpenSymbol"/>
+      </w:rPr>
+    </w:lvl>
+    <w:lvl w:ilvl="7">
+      <w:start w:val="1"/>
+      <w:numFmt w:val="bullet"/>
+      <w:lvlText w:val="◦"/>
+      <w:lvlJc w:val="left"/>
+      <w:pPr>
+        <w:tabs>
+          <w:tab w:val="num" w:pos="3240"/>
+        </w:tabs>
+        <w:ind w:left="3240" w:hanging="360"/>
+      </w:pPr>
+      <w:rPr>
+        <w:rFonts w:ascii="OpenSymbol" w:hAnsi="OpenSymbol" w:cs="OpenSymbol" w:hint="default"/>
+        <w:rFonts w:cs="OpenSymbol"/>
+      </w:rPr>
+    </w:lvl>
+    <w:lvl w:ilvl="8">
+      <w:start w:val="1"/>
+      <w:numFmt w:val="bullet"/>
+      <w:lvlText w:val="▪"/>
+      <w:lvlJc w:val="left"/>
+      <w:pPr>
+        <w:tabs>
+          <w:tab w:val="num" w:pos="3600"/>
+        </w:tabs>
+        <w:ind w:left="3600" w:hanging="360"/>
+      </w:pPr>
+      <w:rPr>
+        <w:rFonts w:ascii="OpenSymbol" w:hAnsi="OpenSymbol" w:cs="OpenSymbol" w:hint="default"/>
+        <w:rFonts w:cs="OpenSymbol"/>
+      </w:rPr>
+    </w:lvl>
+  </w:abstractNum>
+  <w:abstractNum w:abstractNumId="8">
     <w:lvl w:ilvl="0">
       <w:start w:val="1"/>
       <w:numFmt w:val="none"/>
@@ -1387,6 +3595,21 @@
   <w:num w:numId="3">
     <w:abstractNumId w:val="3"/>
   </w:num>
+  <w:num w:numId="4">
+    <w:abstractNumId w:val="4"/>
+  </w:num>
+  <w:num w:numId="5">
+    <w:abstractNumId w:val="5"/>
+  </w:num>
+  <w:num w:numId="6">
+    <w:abstractNumId w:val="6"/>
+  </w:num>
+  <w:num w:numId="7">
+    <w:abstractNumId w:val="7"/>
+  </w:num>
+  <w:num w:numId="8">
+    <w:abstractNumId w:val="8"/>
+  </w:num>
 </w:numbering>
 </file>
 
@@ -1397,15 +3620,12 @@
       <w:rPr>
         <w:rFonts w:ascii="Liberation Serif" w:hAnsi="Liberation Serif" w:eastAsia="Noto Sans CJK SC" w:cs="Lohit Devanagari"/>
         <w:kern w:val="2"/>
-        <w:sz w:val="24"/>
         <w:szCs w:val="24"/>
         <w:lang w:val="en-IN" w:eastAsia="zh-CN" w:bidi="hi-IN"/>
       </w:rPr>
     </w:rPrDefault>
     <w:pPrDefault>
-      <w:pPr>
-        <w:widowControl/>
-      </w:pPr>
+      <w:pPr/>
     </w:pPrDefault>
   </w:docDefaults>
   <w:style w:type="paragraph" w:styleId="Normal">
@@ -1413,6 +3633,8 @@
     <w:qFormat/>
     <w:pPr>
       <w:widowControl/>
+      <w:bidi w:val="0"/>
+      <w:jc w:val="left"/>
     </w:pPr>
     <w:rPr>
       <w:rFonts w:ascii="Liberation Serif" w:hAnsi="Liberation Serif" w:eastAsia="Noto Sans CJK SC" w:cs="Lohit Devanagari"/>
@@ -1428,6 +3650,339 @@
     <w:qFormat/>
     <w:rPr>
       <w:rFonts w:ascii="OpenSymbol" w:hAnsi="OpenSymbol" w:eastAsia="OpenSymbol" w:cs="OpenSymbol"/>
+    </w:rPr>
+  </w:style>
+  <w:style w:type="character" w:styleId="NumberingSymbols">
+    <w:name w:val="Numbering Symbols"/>
+    <w:qFormat/>
+    <w:rPr/>
+  </w:style>
+  <w:style w:type="character" w:styleId="ListLabel1">
+    <w:name w:val="ListLabel 1"/>
+    <w:qFormat/>
+    <w:rPr>
+      <w:rFonts w:cs="OpenSymbol"/>
+    </w:rPr>
+  </w:style>
+  <w:style w:type="character" w:styleId="ListLabel2">
+    <w:name w:val="ListLabel 2"/>
+    <w:qFormat/>
+    <w:rPr>
+      <w:rFonts w:cs="OpenSymbol"/>
+      <w:b/>
+    </w:rPr>
+  </w:style>
+  <w:style w:type="character" w:styleId="ListLabel3">
+    <w:name w:val="ListLabel 3"/>
+    <w:qFormat/>
+    <w:rPr>
+      <w:rFonts w:cs="OpenSymbol"/>
+    </w:rPr>
+  </w:style>
+  <w:style w:type="character" w:styleId="ListLabel4">
+    <w:name w:val="ListLabel 4"/>
+    <w:qFormat/>
+    <w:rPr>
+      <w:rFonts w:cs="OpenSymbol"/>
+    </w:rPr>
+  </w:style>
+  <w:style w:type="character" w:styleId="ListLabel5">
+    <w:name w:val="ListLabel 5"/>
+    <w:qFormat/>
+    <w:rPr>
+      <w:rFonts w:cs="OpenSymbol"/>
+    </w:rPr>
+  </w:style>
+  <w:style w:type="character" w:styleId="ListLabel6">
+    <w:name w:val="ListLabel 6"/>
+    <w:qFormat/>
+    <w:rPr>
+      <w:rFonts w:cs="OpenSymbol"/>
+    </w:rPr>
+  </w:style>
+  <w:style w:type="character" w:styleId="ListLabel7">
+    <w:name w:val="ListLabel 7"/>
+    <w:qFormat/>
+    <w:rPr>
+      <w:rFonts w:cs="OpenSymbol"/>
+    </w:rPr>
+  </w:style>
+  <w:style w:type="character" w:styleId="ListLabel8">
+    <w:name w:val="ListLabel 8"/>
+    <w:qFormat/>
+    <w:rPr>
+      <w:rFonts w:cs="OpenSymbol"/>
+    </w:rPr>
+  </w:style>
+  <w:style w:type="character" w:styleId="ListLabel9">
+    <w:name w:val="ListLabel 9"/>
+    <w:qFormat/>
+    <w:rPr>
+      <w:rFonts w:cs="OpenSymbol"/>
+    </w:rPr>
+  </w:style>
+  <w:style w:type="character" w:styleId="ListLabel10">
+    <w:name w:val="ListLabel 10"/>
+    <w:qFormat/>
+    <w:rPr>
+      <w:rFonts w:cs="OpenSymbol"/>
+      <w:b w:val="false"/>
+    </w:rPr>
+  </w:style>
+  <w:style w:type="character" w:styleId="ListLabel11">
+    <w:name w:val="ListLabel 11"/>
+    <w:qFormat/>
+    <w:rPr>
+      <w:rFonts w:cs="OpenSymbol"/>
+    </w:rPr>
+  </w:style>
+  <w:style w:type="character" w:styleId="ListLabel12">
+    <w:name w:val="ListLabel 12"/>
+    <w:qFormat/>
+    <w:rPr>
+      <w:rFonts w:cs="OpenSymbol"/>
+    </w:rPr>
+  </w:style>
+  <w:style w:type="character" w:styleId="ListLabel13">
+    <w:name w:val="ListLabel 13"/>
+    <w:qFormat/>
+    <w:rPr>
+      <w:rFonts w:cs="OpenSymbol"/>
+    </w:rPr>
+  </w:style>
+  <w:style w:type="character" w:styleId="ListLabel14">
+    <w:name w:val="ListLabel 14"/>
+    <w:qFormat/>
+    <w:rPr>
+      <w:rFonts w:cs="OpenSymbol"/>
+    </w:rPr>
+  </w:style>
+  <w:style w:type="character" w:styleId="ListLabel15">
+    <w:name w:val="ListLabel 15"/>
+    <w:qFormat/>
+    <w:rPr>
+      <w:rFonts w:cs="OpenSymbol"/>
+    </w:rPr>
+  </w:style>
+  <w:style w:type="character" w:styleId="ListLabel16">
+    <w:name w:val="ListLabel 16"/>
+    <w:qFormat/>
+    <w:rPr>
+      <w:rFonts w:cs="OpenSymbol"/>
+    </w:rPr>
+  </w:style>
+  <w:style w:type="character" w:styleId="ListLabel17">
+    <w:name w:val="ListLabel 17"/>
+    <w:qFormat/>
+    <w:rPr>
+      <w:rFonts w:cs="OpenSymbol"/>
+    </w:rPr>
+  </w:style>
+  <w:style w:type="character" w:styleId="ListLabel18">
+    <w:name w:val="ListLabel 18"/>
+    <w:qFormat/>
+    <w:rPr>
+      <w:rFonts w:cs="OpenSymbol"/>
+    </w:rPr>
+  </w:style>
+  <w:style w:type="character" w:styleId="ListLabel19">
+    <w:name w:val="ListLabel 19"/>
+    <w:qFormat/>
+    <w:rPr>
+      <w:rFonts w:cs="OpenSymbol"/>
+    </w:rPr>
+  </w:style>
+  <w:style w:type="character" w:styleId="ListLabel20">
+    <w:name w:val="ListLabel 20"/>
+    <w:qFormat/>
+    <w:rPr>
+      <w:rFonts w:cs="OpenSymbol"/>
+      <w:b/>
+    </w:rPr>
+  </w:style>
+  <w:style w:type="character" w:styleId="ListLabel21">
+    <w:name w:val="ListLabel 21"/>
+    <w:qFormat/>
+    <w:rPr>
+      <w:rFonts w:cs="OpenSymbol"/>
+    </w:rPr>
+  </w:style>
+  <w:style w:type="character" w:styleId="ListLabel22">
+    <w:name w:val="ListLabel 22"/>
+    <w:qFormat/>
+    <w:rPr>
+      <w:rFonts w:cs="OpenSymbol"/>
+    </w:rPr>
+  </w:style>
+  <w:style w:type="character" w:styleId="ListLabel23">
+    <w:name w:val="ListLabel 23"/>
+    <w:qFormat/>
+    <w:rPr>
+      <w:rFonts w:cs="OpenSymbol"/>
+    </w:rPr>
+  </w:style>
+  <w:style w:type="character" w:styleId="ListLabel24">
+    <w:name w:val="ListLabel 24"/>
+    <w:qFormat/>
+    <w:rPr>
+      <w:rFonts w:cs="OpenSymbol"/>
+    </w:rPr>
+  </w:style>
+  <w:style w:type="character" w:styleId="ListLabel25">
+    <w:name w:val="ListLabel 25"/>
+    <w:qFormat/>
+    <w:rPr>
+      <w:rFonts w:cs="OpenSymbol"/>
+    </w:rPr>
+  </w:style>
+  <w:style w:type="character" w:styleId="ListLabel26">
+    <w:name w:val="ListLabel 26"/>
+    <w:qFormat/>
+    <w:rPr>
+      <w:rFonts w:cs="OpenSymbol"/>
+    </w:rPr>
+  </w:style>
+  <w:style w:type="character" w:styleId="ListLabel27">
+    <w:name w:val="ListLabel 27"/>
+    <w:qFormat/>
+    <w:rPr>
+      <w:rFonts w:cs="OpenSymbol"/>
+    </w:rPr>
+  </w:style>
+  <w:style w:type="character" w:styleId="ListLabel28">
+    <w:name w:val="ListLabel 28"/>
+    <w:qFormat/>
+    <w:rPr>
+      <w:rFonts w:cs="OpenSymbol"/>
+      <w:b w:val="false"/>
+    </w:rPr>
+  </w:style>
+  <w:style w:type="character" w:styleId="ListLabel29">
+    <w:name w:val="ListLabel 29"/>
+    <w:qFormat/>
+    <w:rPr>
+      <w:rFonts w:cs="OpenSymbol"/>
+    </w:rPr>
+  </w:style>
+  <w:style w:type="character" w:styleId="ListLabel30">
+    <w:name w:val="ListLabel 30"/>
+    <w:qFormat/>
+    <w:rPr>
+      <w:rFonts w:cs="OpenSymbol"/>
+    </w:rPr>
+  </w:style>
+  <w:style w:type="character" w:styleId="ListLabel31">
+    <w:name w:val="ListLabel 31"/>
+    <w:qFormat/>
+    <w:rPr>
+      <w:rFonts w:cs="OpenSymbol"/>
+    </w:rPr>
+  </w:style>
+  <w:style w:type="character" w:styleId="ListLabel32">
+    <w:name w:val="ListLabel 32"/>
+    <w:qFormat/>
+    <w:rPr>
+      <w:rFonts w:cs="OpenSymbol"/>
+    </w:rPr>
+  </w:style>
+  <w:style w:type="character" w:styleId="ListLabel33">
+    <w:name w:val="ListLabel 33"/>
+    <w:qFormat/>
+    <w:rPr>
+      <w:rFonts w:cs="OpenSymbol"/>
+    </w:rPr>
+  </w:style>
+  <w:style w:type="character" w:styleId="ListLabel34">
+    <w:name w:val="ListLabel 34"/>
+    <w:qFormat/>
+    <w:rPr>
+      <w:rFonts w:cs="OpenSymbol"/>
+    </w:rPr>
+  </w:style>
+  <w:style w:type="character" w:styleId="ListLabel35">
+    <w:name w:val="ListLabel 35"/>
+    <w:qFormat/>
+    <w:rPr>
+      <w:rFonts w:cs="OpenSymbol"/>
+    </w:rPr>
+  </w:style>
+  <w:style w:type="character" w:styleId="ListLabel36">
+    <w:name w:val="ListLabel 36"/>
+    <w:qFormat/>
+    <w:rPr>
+      <w:rFonts w:cs="OpenSymbol"/>
+    </w:rPr>
+  </w:style>
+  <w:style w:type="character" w:styleId="ListLabel37">
+    <w:name w:val="ListLabel 37"/>
+    <w:qFormat/>
+    <w:rPr>
+      <w:rFonts w:cs="OpenSymbol"/>
+      <w:b w:val="false"/>
+    </w:rPr>
+  </w:style>
+  <w:style w:type="character" w:styleId="ListLabel38">
+    <w:name w:val="ListLabel 38"/>
+    <w:qFormat/>
+    <w:rPr>
+      <w:rFonts w:cs="OpenSymbol"/>
+    </w:rPr>
+  </w:style>
+  <w:style w:type="character" w:styleId="ListLabel39">
+    <w:name w:val="ListLabel 39"/>
+    <w:qFormat/>
+    <w:rPr>
+      <w:rFonts w:cs="OpenSymbol"/>
+    </w:rPr>
+  </w:style>
+  <w:style w:type="character" w:styleId="ListLabel40">
+    <w:name w:val="ListLabel 40"/>
+    <w:qFormat/>
+    <w:rPr>
+      <w:rFonts w:cs="OpenSymbol"/>
+    </w:rPr>
+  </w:style>
+  <w:style w:type="character" w:styleId="ListLabel41">
+    <w:name w:val="ListLabel 41"/>
+    <w:qFormat/>
+    <w:rPr>
+      <w:rFonts w:cs="OpenSymbol"/>
+    </w:rPr>
+  </w:style>
+  <w:style w:type="character" w:styleId="ListLabel42">
+    <w:name w:val="ListLabel 42"/>
+    <w:qFormat/>
+    <w:rPr>
+      <w:rFonts w:cs="OpenSymbol"/>
+    </w:rPr>
+  </w:style>
+  <w:style w:type="character" w:styleId="ListLabel43">
+    <w:name w:val="ListLabel 43"/>
+    <w:qFormat/>
+    <w:rPr>
+      <w:rFonts w:cs="OpenSymbol"/>
+    </w:rPr>
+  </w:style>
+  <w:style w:type="character" w:styleId="ListLabel44">
+    <w:name w:val="ListLabel 44"/>
+    <w:qFormat/>
+    <w:rPr>
+      <w:rFonts w:cs="OpenSymbol"/>
+    </w:rPr>
+  </w:style>
+  <w:style w:type="character" w:styleId="ListLabel45">
+    <w:name w:val="ListLabel 45"/>
+    <w:qFormat/>
+    <w:rPr>
+      <w:rFonts w:cs="OpenSymbol"/>
+    </w:rPr>
+  </w:style>
+  <w:style w:type="character" w:styleId="InternetLink">
+    <w:name w:val="Internet Link"/>
+    <w:rPr>
+      <w:color w:val="000080"/>
+      <w:u w:val="single"/>
+      <w:lang w:val="zxx" w:eastAsia="zxx" w:bidi="zxx"/>
     </w:rPr>
   </w:style>
   <w:style w:type="paragraph" w:styleId="Heading">

</xml_diff>